<commit_message>
more pages coming right up
</commit_message>
<xml_diff>
--- a/diploma.docx
+++ b/diploma.docx
@@ -25,26 +25,17 @@
           <w:kern w:val="0"/>
           <w:sz w:val="22"/>
           <w:szCs w:val="22"/>
-          <w:lang w:val="ru-RU" w:eastAsia="ru-RU"/>
+          <w:lang w:eastAsia="ru-RU"/>
           <w14:ligatures w14:val="none"/>
         </w:rPr>
       </w:pPr>
       <w:r>
-        <w:rPr>
-          <w:lang w:val="ru-RU"/>
-        </w:rPr>
         <w:fldChar w:fldCharType="begin"/>
       </w:r>
       <w:r>
-        <w:rPr>
-          <w:lang w:val="ru-RU"/>
-        </w:rPr>
         <w:instrText xml:space="preserve"> TOC \o "1-1" \h \z \t "Заголовок 2;2;Заголовок 3;3;Заголовок2Гост;2;Заголовок3Гост;3" </w:instrText>
       </w:r>
       <w:r>
-        <w:rPr>
-          <w:lang w:val="ru-RU"/>
-        </w:rPr>
         <w:fldChar w:fldCharType="separate"/>
       </w:r>
       <w:hyperlink w:anchor="_Toc197185546" w:history="1">
@@ -118,7 +109,7 @@
           <w:kern w:val="0"/>
           <w:sz w:val="22"/>
           <w:szCs w:val="22"/>
-          <w:lang w:val="ru-RU" w:eastAsia="ru-RU"/>
+          <w:lang w:eastAsia="ru-RU"/>
           <w14:ligatures w14:val="none"/>
         </w:rPr>
       </w:pPr>
@@ -193,7 +184,7 @@
           <w:kern w:val="0"/>
           <w:sz w:val="22"/>
           <w:szCs w:val="22"/>
-          <w:lang w:val="ru-RU" w:eastAsia="ru-RU"/>
+          <w:lang w:eastAsia="ru-RU"/>
           <w14:ligatures w14:val="none"/>
         </w:rPr>
       </w:pPr>
@@ -267,7 +258,7 @@
           <w:bCs w:val="0"/>
           <w:noProof/>
           <w:kern w:val="0"/>
-          <w:lang w:val="ru-RU" w:eastAsia="ru-RU"/>
+          <w:lang w:eastAsia="ru-RU"/>
           <w14:ligatures w14:val="none"/>
         </w:rPr>
       </w:pPr>
@@ -341,7 +332,7 @@
           <w:bCs w:val="0"/>
           <w:noProof/>
           <w:kern w:val="0"/>
-          <w:lang w:val="ru-RU" w:eastAsia="ru-RU"/>
+          <w:lang w:eastAsia="ru-RU"/>
           <w14:ligatures w14:val="none"/>
         </w:rPr>
       </w:pPr>
@@ -415,7 +406,7 @@
           <w:bCs w:val="0"/>
           <w:noProof/>
           <w:kern w:val="0"/>
-          <w:lang w:val="ru-RU" w:eastAsia="ru-RU"/>
+          <w:lang w:eastAsia="ru-RU"/>
           <w14:ligatures w14:val="none"/>
         </w:rPr>
       </w:pPr>
@@ -489,7 +480,7 @@
           <w:kern w:val="0"/>
           <w:sz w:val="22"/>
           <w:szCs w:val="22"/>
-          <w:lang w:val="ru-RU" w:eastAsia="ru-RU"/>
+          <w:lang w:eastAsia="ru-RU"/>
           <w14:ligatures w14:val="none"/>
         </w:rPr>
       </w:pPr>
@@ -563,7 +554,7 @@
           <w:kern w:val="0"/>
           <w:sz w:val="22"/>
           <w:szCs w:val="22"/>
-          <w:lang w:val="ru-RU" w:eastAsia="ru-RU"/>
+          <w:lang w:eastAsia="ru-RU"/>
           <w14:ligatures w14:val="none"/>
         </w:rPr>
       </w:pPr>
@@ -638,7 +629,7 @@
           <w:kern w:val="0"/>
           <w:sz w:val="22"/>
           <w:szCs w:val="22"/>
-          <w:lang w:val="ru-RU" w:eastAsia="ru-RU"/>
+          <w:lang w:eastAsia="ru-RU"/>
           <w14:ligatures w14:val="none"/>
         </w:rPr>
       </w:pPr>
@@ -713,7 +704,7 @@
           <w:kern w:val="0"/>
           <w:sz w:val="22"/>
           <w:szCs w:val="22"/>
-          <w:lang w:val="ru-RU" w:eastAsia="ru-RU"/>
+          <w:lang w:eastAsia="ru-RU"/>
           <w14:ligatures w14:val="none"/>
         </w:rPr>
       </w:pPr>
@@ -788,7 +779,7 @@
           <w:kern w:val="0"/>
           <w:sz w:val="22"/>
           <w:szCs w:val="22"/>
-          <w:lang w:val="ru-RU" w:eastAsia="ru-RU"/>
+          <w:lang w:eastAsia="ru-RU"/>
           <w14:ligatures w14:val="none"/>
         </w:rPr>
       </w:pPr>
@@ -862,7 +853,7 @@
           <w:bCs w:val="0"/>
           <w:noProof/>
           <w:kern w:val="0"/>
-          <w:lang w:val="ru-RU" w:eastAsia="ru-RU"/>
+          <w:lang w:eastAsia="ru-RU"/>
           <w14:ligatures w14:val="none"/>
         </w:rPr>
       </w:pPr>
@@ -936,7 +927,7 @@
           <w:bCs w:val="0"/>
           <w:noProof/>
           <w:kern w:val="0"/>
-          <w:lang w:val="ru-RU" w:eastAsia="ru-RU"/>
+          <w:lang w:eastAsia="ru-RU"/>
           <w14:ligatures w14:val="none"/>
         </w:rPr>
       </w:pPr>
@@ -1011,7 +1002,7 @@
           <w:kern w:val="0"/>
           <w:sz w:val="22"/>
           <w:szCs w:val="22"/>
-          <w:lang w:val="ru-RU" w:eastAsia="ru-RU"/>
+          <w:lang w:eastAsia="ru-RU"/>
           <w14:ligatures w14:val="none"/>
         </w:rPr>
       </w:pPr>
@@ -1086,7 +1077,7 @@
           <w:kern w:val="0"/>
           <w:sz w:val="22"/>
           <w:szCs w:val="22"/>
-          <w:lang w:val="ru-RU" w:eastAsia="ru-RU"/>
+          <w:lang w:eastAsia="ru-RU"/>
           <w14:ligatures w14:val="none"/>
         </w:rPr>
       </w:pPr>
@@ -1161,7 +1152,7 @@
           <w:kern w:val="0"/>
           <w:sz w:val="22"/>
           <w:szCs w:val="22"/>
-          <w:lang w:val="ru-RU" w:eastAsia="ru-RU"/>
+          <w:lang w:eastAsia="ru-RU"/>
           <w14:ligatures w14:val="none"/>
         </w:rPr>
       </w:pPr>
@@ -1231,7 +1222,6 @@
           <w:bCs/>
           <w:sz w:val="28"/>
           <w:szCs w:val="28"/>
-          <w:lang w:val="ru-RU"/>
         </w:rPr>
       </w:pPr>
       <w:r>
@@ -1241,7 +1231,6 @@
           <w:bCs/>
           <w:sz w:val="28"/>
           <w:szCs w:val="28"/>
-          <w:lang w:val="ru-RU"/>
         </w:rPr>
         <w:fldChar w:fldCharType="end"/>
       </w:r>
@@ -1252,7 +1241,6 @@
           <w:bCs/>
           <w:sz w:val="28"/>
           <w:szCs w:val="28"/>
-          <w:lang w:val="ru-RU"/>
         </w:rPr>
         <w:br w:type="page"/>
       </w:r>
@@ -1324,7 +1312,6 @@
           <w:bCs/>
           <w:sz w:val="28"/>
           <w:szCs w:val="28"/>
-          <w:lang w:val="ru-RU"/>
         </w:rPr>
       </w:pPr>
     </w:p>
@@ -1336,7 +1323,6 @@
           <w:bCs/>
           <w:sz w:val="28"/>
           <w:szCs w:val="28"/>
-          <w:lang w:val="ru-RU"/>
         </w:rPr>
       </w:pPr>
       <w:r>
@@ -1346,22 +1332,9 @@
           <w:bCs/>
           <w:sz w:val="28"/>
           <w:szCs w:val="28"/>
-          <w:lang w:val="ru-RU"/>
         </w:rPr>
         <w:br w:type="page"/>
       </w:r>
-    </w:p>
-    <w:p>
-      <w:pPr>
-        <w:rPr>
-          <w:rFonts w:ascii="Times New Roman" w:hAnsi="Times New Roman" w:cs="Times New Roman"/>
-          <w:b/>
-          <w:bCs/>
-          <w:sz w:val="28"/>
-          <w:szCs w:val="28"/>
-          <w:lang w:val="ru-RU"/>
-        </w:rPr>
-      </w:pPr>
     </w:p>
     <w:p>
       <w:pPr>
@@ -1370,6 +1343,7 @@
       <w:bookmarkStart w:id="3" w:name="_Toc197185269"/>
       <w:bookmarkStart w:id="4" w:name="_Toc197185548"/>
       <w:r>
+        <w:lastRenderedPageBreak/>
         <w:t>ГЛАВА 1. АНАЛИЗ ПРЕДМЕТНОЙ ОБЛАСТИ</w:t>
       </w:r>
       <w:bookmarkEnd w:id="3"/>
@@ -1737,32 +1711,29 @@
         <w:t xml:space="preserve">. </w:t>
       </w:r>
       <w:r>
-        <w:t xml:space="preserve">С этим модулем проблема ровно </w:t>
-      </w:r>
+        <w:t xml:space="preserve">С этим модулем проблема ровно та же самая, что и с просто классом </w:t>
+      </w:r>
+      <w:proofErr w:type="spellStart"/>
+      <w:r>
+        <w:rPr>
+          <w:lang w:val="en-US"/>
+        </w:rPr>
+        <w:t>QSettings</w:t>
+      </w:r>
+      <w:proofErr w:type="spellEnd"/>
+      <w:r>
+        <w:t xml:space="preserve">, </w:t>
+      </w:r>
+      <w:r>
+        <w:t>то есть надо писать интерфейс самому.</w:t>
+      </w:r>
+    </w:p>
+    <w:p>
+      <w:pPr>
+        <w:pStyle w:val="af5"/>
+      </w:pPr>
       <w:r>
         <w:lastRenderedPageBreak/>
-        <w:t xml:space="preserve">та же самая, что и с просто классом </w:t>
-      </w:r>
-      <w:proofErr w:type="spellStart"/>
-      <w:r>
-        <w:rPr>
-          <w:lang w:val="en-US"/>
-        </w:rPr>
-        <w:t>QSettings</w:t>
-      </w:r>
-      <w:proofErr w:type="spellEnd"/>
-      <w:r>
-        <w:t xml:space="preserve">, </w:t>
-      </w:r>
-      <w:r>
-        <w:t>то есть надо писать интерфейс самому.</w:t>
-      </w:r>
-    </w:p>
-    <w:p>
-      <w:pPr>
-        <w:pStyle w:val="af5"/>
-      </w:pPr>
-      <w:r>
         <w:t xml:space="preserve">Также существует фреймворк </w:t>
       </w:r>
       <w:proofErr w:type="spellStart"/>
@@ -2010,7 +1981,6 @@
         <w:ind w:left="709" w:hanging="425"/>
       </w:pPr>
       <w:r>
-        <w:lastRenderedPageBreak/>
         <w:t>Расширяемость – возможность добавления новых типов настроек и кастомизации.</w:t>
       </w:r>
     </w:p>
@@ -2024,6 +1994,7 @@
         <w:ind w:left="709" w:hanging="425"/>
       </w:pPr>
       <w:r>
+        <w:lastRenderedPageBreak/>
         <w:t>Зависимости – наличие сторонних библиотек, усложняющих развёртывание.</w:t>
       </w:r>
     </w:p>
@@ -2223,13 +2194,24 @@
       <w:pPr>
         <w:pStyle w:val="af5"/>
         <w:ind w:firstLine="0"/>
+        <w:rPr>
+          <w:lang w:val="en-US"/>
+        </w:rPr>
       </w:pPr>
       <w:r>
         <w:rPr>
           <w:b/>
           <w:bCs/>
         </w:rPr>
-        <w:t>Плюсы:</w:t>
+        <w:t>Плюсы</w:t>
+      </w:r>
+      <w:r>
+        <w:rPr>
+          <w:b/>
+          <w:bCs/>
+          <w:lang w:val="en-US"/>
+        </w:rPr>
+        <w:t>:</w:t>
       </w:r>
     </w:p>
     <w:p>
@@ -2369,7 +2351,6 @@
           <w:b/>
           <w:bCs/>
         </w:rPr>
-        <w:lastRenderedPageBreak/>
         <w:t>Плюсы:</w:t>
       </w:r>
     </w:p>
@@ -2394,6 +2375,7 @@
         </w:numPr>
       </w:pPr>
       <w:r>
+        <w:lastRenderedPageBreak/>
         <w:t>Возможность удалённого управления конфигурацией.</w:t>
       </w:r>
     </w:p>
@@ -2475,9 +2457,6 @@
         <w:pStyle w:val="af5"/>
       </w:pPr>
       <w:r>
-        <w:rPr>
-          <w:lang/>
-        </w:rPr>
         <w:t>Мощный инструмент, но слишком тяжёлый и специализированный для обычных задач.</w:t>
       </w:r>
     </w:p>
@@ -2487,6 +2466,9 @@
       </w:pPr>
       <w:bookmarkStart w:id="17" w:name="_Toc197185276"/>
       <w:bookmarkStart w:id="18" w:name="_Toc197185555"/>
+      <w:r>
+        <w:t xml:space="preserve">1.4 </w:t>
+      </w:r>
       <w:r>
         <w:t>Заключение</w:t>
       </w:r>
@@ -3726,8 +3708,111 @@
         <w:pStyle w:val="af5"/>
       </w:pPr>
       <w:r>
+        <w:t>Таким образом, разработка данной библиотеки оправдана отсутствием готовых решений, сочетающих удобство, гибкость и лёгкость интеграции в QML-приложения.</w:t>
+      </w:r>
+    </w:p>
+    <w:p>
+      <w:pPr>
+        <w:pStyle w:val="12"/>
+      </w:pPr>
+      <w:r>
         <w:lastRenderedPageBreak/>
-        <w:t>Таким образом, разработка данной библиотеки оправдана отсутствием готовых решений, сочетающих удобство, гибкость и лёгкость интеграции в QML-приложения.</w:t>
+        <w:t>ГЛАВА 3. ВЫБОР СПОСОБА ПОСТАВКИ БИБЛИОТЕКИ</w:t>
+      </w:r>
+    </w:p>
+    <w:p>
+      <w:pPr>
+        <w:pStyle w:val="af5"/>
+      </w:pPr>
+      <w:r>
+        <w:t xml:space="preserve">Разработчикам доступно много способов поставки библиотеки. Однако очень важно сразу выбрать правильный, чтобы было удобно пользоваться итоговым продуктом и не было </w:t>
+      </w:r>
+      <w:r>
+        <w:t xml:space="preserve">никаких неприятностей. </w:t>
+      </w:r>
+      <w:r>
+        <w:t>Основные проблемы,</w:t>
+      </w:r>
+      <w:r>
+        <w:t xml:space="preserve"> которые призван решать этот раздел – каким способом поставить конечный продукт и каким способом поставить зависимости конечного продукта.</w:t>
+      </w:r>
+      <w:r>
+        <w:t xml:space="preserve"> Предварительно можно назвать как минимум три зависимости конечного продукта.</w:t>
+      </w:r>
+    </w:p>
+    <w:p>
+      <w:pPr>
+        <w:pStyle w:val="af5"/>
+        <w:numPr>
+          <w:ilvl w:val="0"/>
+          <w:numId w:val="40"/>
+        </w:numPr>
+      </w:pPr>
+      <w:proofErr w:type="spellStart"/>
+      <w:r>
+        <w:rPr>
+          <w:lang w:val="en-US"/>
+        </w:rPr>
+        <w:t>Jsoncpp</w:t>
+      </w:r>
+      <w:proofErr w:type="spellEnd"/>
+      <w:r>
+        <w:t xml:space="preserve"> – </w:t>
+      </w:r>
+      <w:r>
+        <w:t xml:space="preserve">библиотека для эффективной работы с </w:t>
+      </w:r>
+      <w:r>
+        <w:rPr>
+          <w:lang w:val="en-US"/>
+        </w:rPr>
+        <w:t>json</w:t>
+      </w:r>
+      <w:r>
+        <w:t xml:space="preserve"> </w:t>
+      </w:r>
+      <w:r>
+        <w:t>файлами</w:t>
+      </w:r>
+    </w:p>
+    <w:p>
+      <w:pPr>
+        <w:pStyle w:val="af5"/>
+        <w:numPr>
+          <w:ilvl w:val="0"/>
+          <w:numId w:val="40"/>
+        </w:numPr>
+      </w:pPr>
+      <w:proofErr w:type="spellStart"/>
+      <w:r>
+        <w:rPr>
+          <w:lang w:val="en-US"/>
+        </w:rPr>
+        <w:t>Fmtlib</w:t>
+      </w:r>
+      <w:proofErr w:type="spellEnd"/>
+      <w:r>
+        <w:t xml:space="preserve"> – библиотека для удобного форматирования строк</w:t>
+      </w:r>
+    </w:p>
+    <w:p>
+      <w:pPr>
+        <w:pStyle w:val="af5"/>
+        <w:numPr>
+          <w:ilvl w:val="0"/>
+          <w:numId w:val="40"/>
+        </w:numPr>
+      </w:pPr>
+      <w:proofErr w:type="spellStart"/>
+      <w:r>
+        <w:rPr>
+          <w:lang w:val="en-US"/>
+        </w:rPr>
+        <w:t>Spdlog</w:t>
+      </w:r>
+      <w:proofErr w:type="spellEnd"/>
+      <w:r>
+        <w:t xml:space="preserve"> – библиотека для быстрого логирования</w:t>
       </w:r>
     </w:p>
     <w:p>
@@ -3735,6 +3820,80 @@
         <w:pStyle w:val="af5"/>
         <w:ind w:firstLine="0"/>
       </w:pPr>
+      <w:r>
+        <w:t>Три самых популярных способа поставки библиотек в области С++:</w:t>
+      </w:r>
+    </w:p>
+    <w:p>
+      <w:pPr>
+        <w:pStyle w:val="af5"/>
+        <w:numPr>
+          <w:ilvl w:val="0"/>
+          <w:numId w:val="41"/>
+        </w:numPr>
+      </w:pPr>
+      <w:r>
+        <w:t>Установить зависимость системно</w:t>
+      </w:r>
+    </w:p>
+    <w:p>
+      <w:pPr>
+        <w:pStyle w:val="af5"/>
+        <w:numPr>
+          <w:ilvl w:val="0"/>
+          <w:numId w:val="41"/>
+        </w:numPr>
+      </w:pPr>
+      <w:r>
+        <w:t xml:space="preserve">Подтянуть в качестве </w:t>
+      </w:r>
+      <w:r>
+        <w:rPr>
+          <w:lang w:val="en-US"/>
+        </w:rPr>
+        <w:t>git</w:t>
+      </w:r>
+      <w:r>
+        <w:t xml:space="preserve"> </w:t>
+      </w:r>
+      <w:r>
+        <w:rPr>
+          <w:lang w:val="en-US"/>
+        </w:rPr>
+        <w:t>submodule</w:t>
+      </w:r>
+      <w:r>
+        <w:t xml:space="preserve"> </w:t>
+      </w:r>
+      <w:r>
+        <w:t>проекта</w:t>
+      </w:r>
+    </w:p>
+    <w:p>
+      <w:pPr>
+        <w:pStyle w:val="af5"/>
+        <w:numPr>
+          <w:ilvl w:val="0"/>
+          <w:numId w:val="41"/>
+        </w:numPr>
+      </w:pPr>
+      <w:r>
+        <w:t>Использовать пакетный менеджер</w:t>
+      </w:r>
+      <w:r>
+        <w:rPr>
+          <w:lang w:val="en-US"/>
+        </w:rPr>
+        <w:t xml:space="preserve"> </w:t>
+      </w:r>
+      <w:proofErr w:type="spellStart"/>
+      <w:r>
+        <w:rPr>
+          <w:lang w:val="en-US"/>
+        </w:rPr>
+        <w:t>conan</w:t>
+      </w:r>
+      <w:proofErr w:type="spellEnd"/>
     </w:p>
     <w:p>
       <w:pPr>
@@ -3742,6 +3901,1910 @@
         <w:ind w:firstLine="0"/>
       </w:pPr>
       <w:r>
+        <w:t>Необходимо проанализировать каждый, узнать какие у него плюсы, минусы и критические проблемы.</w:t>
+      </w:r>
+    </w:p>
+    <w:p>
+      <w:pPr>
+        <w:pStyle w:val="24"/>
+        <w:rPr>
+          <w:lang w:val="en-US"/>
+        </w:rPr>
+      </w:pPr>
+      <w:r>
+        <w:t>3.1. Установка системной зависимости</w:t>
+      </w:r>
+    </w:p>
+    <w:p>
+      <w:pPr>
+        <w:pStyle w:val="af5"/>
+        <w:rPr>
+          <w:lang w:val="en-US"/>
+        </w:rPr>
+      </w:pPr>
+      <w:r>
+        <w:t xml:space="preserve">Начать стоит с системных зависимостей. На </w:t>
+      </w:r>
+      <w:r>
+        <w:rPr>
+          <w:lang w:val="en-US"/>
+        </w:rPr>
+        <w:t>Debian</w:t>
+      </w:r>
+      <w:r>
+        <w:t>-</w:t>
+      </w:r>
+      <w:r>
+        <w:rPr>
+          <w:lang w:val="en-US"/>
+        </w:rPr>
+        <w:t>based</w:t>
+      </w:r>
+      <w:r>
+        <w:t xml:space="preserve"> </w:t>
+      </w:r>
+      <w:r>
+        <w:t>дистрибутивах можно легко поставить</w:t>
+      </w:r>
+      <w:r>
+        <w:t xml:space="preserve">, </w:t>
+      </w:r>
+      <w:r>
+        <w:t>например</w:t>
+      </w:r>
+      <w:r>
+        <w:t>,</w:t>
+      </w:r>
+      <w:r>
+        <w:t xml:space="preserve"> </w:t>
+      </w:r>
+      <w:proofErr w:type="spellStart"/>
+      <w:r>
+        <w:rPr>
+          <w:lang w:val="en-US"/>
+        </w:rPr>
+        <w:t>fmtlib</w:t>
+      </w:r>
+      <w:proofErr w:type="spellEnd"/>
+      <w:r>
+        <w:t xml:space="preserve"> </w:t>
+      </w:r>
+      <w:r>
+        <w:t xml:space="preserve">с помощью пакетного менеджера </w:t>
+      </w:r>
+      <w:r>
+        <w:rPr>
+          <w:lang w:val="en-US"/>
+        </w:rPr>
+        <w:t>apt</w:t>
+      </w:r>
+      <w:r>
+        <w:t xml:space="preserve"> </w:t>
+      </w:r>
+      <w:r>
+        <w:t xml:space="preserve">командой </w:t>
+      </w:r>
+      <w:r>
+        <w:rPr>
+          <w:lang w:val="en-US"/>
+        </w:rPr>
+        <w:t>apt</w:t>
+      </w:r>
+      <w:r>
+        <w:t xml:space="preserve"> </w:t>
+      </w:r>
+      <w:r>
+        <w:rPr>
+          <w:lang w:val="en-US"/>
+        </w:rPr>
+        <w:t>install</w:t>
+      </w:r>
+      <w:r>
+        <w:t xml:space="preserve"> </w:t>
+      </w:r>
+      <w:proofErr w:type="spellStart"/>
+      <w:r>
+        <w:rPr>
+          <w:lang w:val="en-US"/>
+        </w:rPr>
+        <w:t>libfmt</w:t>
+      </w:r>
+      <w:proofErr w:type="spellEnd"/>
+      <w:r>
+        <w:t>-</w:t>
+      </w:r>
+      <w:r>
+        <w:rPr>
+          <w:lang w:val="en-US"/>
+        </w:rPr>
+        <w:t>dev</w:t>
+      </w:r>
+      <w:r>
+        <w:t xml:space="preserve"> и дальше спокойно им пользоваться. Но одним из требований к проекту является кросс </w:t>
+      </w:r>
+      <w:proofErr w:type="spellStart"/>
+      <w:r>
+        <w:t>платформенность</w:t>
+      </w:r>
+      <w:proofErr w:type="spellEnd"/>
+      <w:r>
+        <w:t>.</w:t>
+      </w:r>
+    </w:p>
+    <w:p>
+      <w:pPr>
+        <w:pStyle w:val="af5"/>
+        <w:keepNext/>
+        <w:jc w:val="center"/>
+      </w:pPr>
+      <w:r>
+        <w:rPr>
+          <w:noProof/>
+        </w:rPr>
+        <w:lastRenderedPageBreak/>
+        <w:drawing>
+          <wp:inline distT="0" distB="0" distL="0" distR="0" wp14:anchorId="2E0FAF15" wp14:editId="37DD7249">
+            <wp:extent cx="2854325" cy="3761105"/>
+            <wp:effectExtent l="0" t="0" r="3175" b="0"/>
+            <wp:docPr id="1" name="Рисунок 1"/>
+            <wp:cNvGraphicFramePr>
+              <a:graphicFrameLocks xmlns:a="http://schemas.openxmlformats.org/drawingml/2006/main" noChangeAspect="1"/>
+            </wp:cNvGraphicFramePr>
+            <a:graphic xmlns:a="http://schemas.openxmlformats.org/drawingml/2006/main">
+              <a:graphicData uri="http://schemas.openxmlformats.org/drawingml/2006/picture">
+                <pic:pic xmlns:pic="http://schemas.openxmlformats.org/drawingml/2006/picture">
+                  <pic:nvPicPr>
+                    <pic:cNvPr id="0" name="Picture 1"/>
+                    <pic:cNvPicPr>
+                      <a:picLocks noChangeAspect="1" noChangeArrowheads="1"/>
+                    </pic:cNvPicPr>
+                  </pic:nvPicPr>
+                  <pic:blipFill>
+                    <a:blip r:embed="rId8">
+                      <a:extLst>
+                        <a:ext uri="{28A0092B-C50C-407E-A947-70E740481C1C}">
+                          <a14:useLocalDpi xmlns:a14="http://schemas.microsoft.com/office/drawing/2010/main" val="0"/>
+                        </a:ext>
+                      </a:extLst>
+                    </a:blip>
+                    <a:srcRect/>
+                    <a:stretch>
+                      <a:fillRect/>
+                    </a:stretch>
+                  </pic:blipFill>
+                  <pic:spPr bwMode="auto">
+                    <a:xfrm>
+                      <a:off x="0" y="0"/>
+                      <a:ext cx="2854325" cy="3761105"/>
+                    </a:xfrm>
+                    <a:prstGeom prst="rect">
+                      <a:avLst/>
+                    </a:prstGeom>
+                    <a:noFill/>
+                    <a:ln>
+                      <a:noFill/>
+                    </a:ln>
+                  </pic:spPr>
+                </pic:pic>
+              </a:graphicData>
+            </a:graphic>
+          </wp:inline>
+        </w:drawing>
+      </w:r>
+    </w:p>
+    <w:p>
+      <w:pPr>
+        <w:pStyle w:val="af4"/>
+        <w:jc w:val="center"/>
+      </w:pPr>
+      <w:r>
+        <w:t xml:space="preserve">Рисунок </w:t>
+      </w:r>
+      <w:r>
+        <w:fldChar w:fldCharType="begin"/>
+      </w:r>
+      <w:r>
+        <w:instrText xml:space="preserve"> SEQ Рисунок \* ARABIC </w:instrText>
+      </w:r>
+      <w:r>
+        <w:fldChar w:fldCharType="separate"/>
+      </w:r>
+      <w:r>
+        <w:rPr>
+          <w:noProof/>
+        </w:rPr>
+        <w:t>1</w:t>
+      </w:r>
+      <w:r>
+        <w:fldChar w:fldCharType="end"/>
+      </w:r>
+      <w:r>
+        <w:rPr>
+          <w:lang w:val="en-US"/>
+        </w:rPr>
+        <w:t xml:space="preserve"> - </w:t>
+      </w:r>
+      <w:r>
+        <w:t xml:space="preserve">логотип </w:t>
+      </w:r>
+      <w:r>
+        <w:rPr>
+          <w:lang w:val="en-US"/>
+        </w:rPr>
+        <w:t>Debian</w:t>
+      </w:r>
+    </w:p>
+    <w:p>
+      <w:pPr>
+        <w:pStyle w:val="af5"/>
+      </w:pPr>
+      <w:r>
+        <w:t>Итак, рассмотрим случай.</w:t>
+      </w:r>
+      <w:r>
+        <w:t xml:space="preserve"> Допустим мы разрабатываем библиотеку на </w:t>
+      </w:r>
+      <w:r>
+        <w:rPr>
+          <w:lang w:val="en-US"/>
+        </w:rPr>
+        <w:t>Ubuntu</w:t>
+      </w:r>
+      <w:r>
+        <w:t xml:space="preserve"> 22.04 </w:t>
+      </w:r>
+      <w:r>
+        <w:rPr>
+          <w:lang w:val="en-US"/>
+        </w:rPr>
+        <w:t>LTS</w:t>
+      </w:r>
+      <w:r>
+        <w:t xml:space="preserve">. </w:t>
+      </w:r>
+      <w:r>
+        <w:t xml:space="preserve">Поставили </w:t>
+      </w:r>
+      <w:proofErr w:type="spellStart"/>
+      <w:r>
+        <w:rPr>
+          <w:lang w:val="en-US"/>
+        </w:rPr>
+        <w:t>libfmt</w:t>
+      </w:r>
+      <w:proofErr w:type="spellEnd"/>
+      <w:r>
+        <w:t>-</w:t>
+      </w:r>
+      <w:r>
+        <w:rPr>
+          <w:lang w:val="en-US"/>
+        </w:rPr>
+        <w:t>dev</w:t>
+      </w:r>
+      <w:r>
+        <w:t xml:space="preserve"> </w:t>
+      </w:r>
+      <w:r>
+        <w:t xml:space="preserve">пакет, он оказался версии 10.1.1, мы пишем </w:t>
+      </w:r>
+      <w:r>
+        <w:t>#</w:t>
+      </w:r>
+      <w:r>
+        <w:rPr>
+          <w:lang w:val="en-US"/>
+        </w:rPr>
+        <w:t>include</w:t>
+      </w:r>
+      <w:r>
+        <w:t xml:space="preserve"> &lt;</w:t>
+      </w:r>
+      <w:proofErr w:type="spellStart"/>
+      <w:r>
+        <w:rPr>
+          <w:lang w:val="en-US"/>
+        </w:rPr>
+        <w:t>fmt</w:t>
+      </w:r>
+      <w:proofErr w:type="spellEnd"/>
+      <w:r>
+        <w:t>/</w:t>
+      </w:r>
+      <w:r>
+        <w:rPr>
+          <w:lang w:val="en-US"/>
+        </w:rPr>
+        <w:t>format</w:t>
+      </w:r>
+      <w:r>
+        <w:t>.</w:t>
+      </w:r>
+      <w:r>
+        <w:rPr>
+          <w:lang w:val="en-US"/>
+        </w:rPr>
+        <w:t>h</w:t>
+      </w:r>
+      <w:r>
+        <w:t>&gt;</w:t>
+      </w:r>
+      <w:r>
+        <w:t xml:space="preserve"> и спокойно разрабатываем нашу библиотеку.</w:t>
+      </w:r>
+    </w:p>
+    <w:p>
+      <w:pPr>
+        <w:pStyle w:val="af5"/>
+      </w:pPr>
+      <w:r>
+        <w:t>Далее мы</w:t>
+      </w:r>
+      <w:r>
+        <w:t xml:space="preserve"> взяли свежий </w:t>
+      </w:r>
+      <w:r>
+        <w:rPr>
+          <w:lang w:val="en-US"/>
+        </w:rPr>
+        <w:t>Debian</w:t>
+      </w:r>
+      <w:r>
+        <w:t xml:space="preserve"> 12 </w:t>
+      </w:r>
+      <w:r>
+        <w:t xml:space="preserve">образ, хотим на нём использовать нашу библиотеку, ставим пакет </w:t>
+      </w:r>
+      <w:proofErr w:type="spellStart"/>
+      <w:r>
+        <w:rPr>
+          <w:lang w:val="en-US"/>
+        </w:rPr>
+        <w:t>libfmt</w:t>
+      </w:r>
+      <w:proofErr w:type="spellEnd"/>
+      <w:r>
+        <w:t>-</w:t>
+      </w:r>
+      <w:r>
+        <w:rPr>
+          <w:lang w:val="en-US"/>
+        </w:rPr>
+        <w:t>dev</w:t>
+      </w:r>
+      <w:r>
+        <w:t xml:space="preserve"> 10.1.1</w:t>
+      </w:r>
+      <w:r>
+        <w:t>, всё работает, всё отлично. Мы можем спокойно пользоваться нашим проектом.</w:t>
+      </w:r>
+    </w:p>
+    <w:p>
+      <w:pPr>
+        <w:pStyle w:val="af5"/>
+      </w:pPr>
+      <w:r>
+        <w:tab/>
+      </w:r>
+      <w:r>
+        <w:t>Потом</w:t>
+      </w:r>
+      <w:r>
+        <w:t xml:space="preserve"> коллега на дистрибутиве</w:t>
+      </w:r>
+      <w:r>
+        <w:t xml:space="preserve"> линукса</w:t>
+      </w:r>
+      <w:r>
+        <w:t xml:space="preserve"> </w:t>
+      </w:r>
+      <w:proofErr w:type="spellStart"/>
+      <w:r>
+        <w:rPr>
+          <w:lang w:val="en-US"/>
+        </w:rPr>
+        <w:t>Manjaro</w:t>
+      </w:r>
+      <w:proofErr w:type="spellEnd"/>
+      <w:r>
+        <w:t xml:space="preserve"> </w:t>
+      </w:r>
+      <w:r>
+        <w:t xml:space="preserve">внезапно тоже захотел поработать с нашим проектом, читает </w:t>
+      </w:r>
+      <w:r>
+        <w:rPr>
+          <w:lang w:val="en-US"/>
+        </w:rPr>
+        <w:t>README</w:t>
+      </w:r>
+      <w:r>
+        <w:t xml:space="preserve"> </w:t>
+      </w:r>
+      <w:r>
+        <w:t>и видит</w:t>
+      </w:r>
+      <w:r>
+        <w:t>,</w:t>
+      </w:r>
+      <w:r>
+        <w:t xml:space="preserve"> что необходимо поставить библиотеку </w:t>
+      </w:r>
+      <w:proofErr w:type="spellStart"/>
+      <w:r>
+        <w:rPr>
+          <w:lang w:val="en-US"/>
+        </w:rPr>
+        <w:t>libfmt</w:t>
+      </w:r>
+      <w:proofErr w:type="spellEnd"/>
+      <w:r>
+        <w:t xml:space="preserve">. </w:t>
+      </w:r>
+      <w:r>
+        <w:t xml:space="preserve">Пишет команду </w:t>
+      </w:r>
+      <w:proofErr w:type="spellStart"/>
+      <w:r>
+        <w:t>sudo</w:t>
+      </w:r>
+      <w:proofErr w:type="spellEnd"/>
+      <w:r>
+        <w:t xml:space="preserve"> </w:t>
+      </w:r>
+      <w:proofErr w:type="spellStart"/>
+      <w:r>
+        <w:t>pacman</w:t>
+      </w:r>
+      <w:proofErr w:type="spellEnd"/>
+      <w:r>
+        <w:t xml:space="preserve"> -S </w:t>
+      </w:r>
+      <w:proofErr w:type="spellStart"/>
+      <w:r>
+        <w:t>fmt</w:t>
+      </w:r>
+      <w:proofErr w:type="spellEnd"/>
+      <w:r>
+        <w:t xml:space="preserve"> и получает версию библиотеки 11.1.4. Оказалось, что в этой версии библиотеки заголовочный файл</w:t>
+      </w:r>
+      <w:r>
+        <w:t xml:space="preserve"> </w:t>
+      </w:r>
+      <w:proofErr w:type="spellStart"/>
+      <w:r>
+        <w:rPr>
+          <w:lang w:val="en-US"/>
+        </w:rPr>
+        <w:t>fmt</w:t>
+      </w:r>
+      <w:proofErr w:type="spellEnd"/>
+      <w:r>
+        <w:t>/</w:t>
+      </w:r>
+      <w:r>
+        <w:rPr>
+          <w:lang w:val="en-US"/>
+        </w:rPr>
+        <w:t>format</w:t>
+      </w:r>
+      <w:r>
+        <w:t>.</w:t>
+      </w:r>
+      <w:r>
+        <w:rPr>
+          <w:lang w:val="en-US"/>
+        </w:rPr>
+        <w:t>h</w:t>
+      </w:r>
+      <w:r>
+        <w:t xml:space="preserve"> </w:t>
+      </w:r>
+      <w:r>
+        <w:t xml:space="preserve">заменили на </w:t>
+      </w:r>
+      <w:proofErr w:type="spellStart"/>
+      <w:r>
+        <w:rPr>
+          <w:lang w:val="en-US"/>
+        </w:rPr>
+        <w:t>fmt</w:t>
+      </w:r>
+      <w:proofErr w:type="spellEnd"/>
+      <w:r>
+        <w:t>/</w:t>
+      </w:r>
+      <w:r>
+        <w:rPr>
+          <w:lang w:val="en-US"/>
+        </w:rPr>
+        <w:t>core</w:t>
+      </w:r>
+      <w:r>
+        <w:t>.</w:t>
+      </w:r>
+      <w:r>
+        <w:rPr>
+          <w:lang w:val="en-US"/>
+        </w:rPr>
+        <w:t>h</w:t>
+      </w:r>
+      <w:r>
+        <w:t xml:space="preserve">, который был в версии </w:t>
+      </w:r>
+      <w:proofErr w:type="spellStart"/>
+      <w:r>
+        <w:rPr>
+          <w:lang w:val="en-US"/>
+        </w:rPr>
+        <w:t>libfmt</w:t>
+      </w:r>
+      <w:proofErr w:type="spellEnd"/>
+      <w:r>
+        <w:t xml:space="preserve"> 10.1.1.</w:t>
+      </w:r>
+    </w:p>
+    <w:p>
+      <w:pPr>
+        <w:pStyle w:val="af5"/>
+        <w:keepNext/>
+        <w:jc w:val="center"/>
+      </w:pPr>
+      <w:r>
+        <w:rPr>
+          <w:noProof/>
+        </w:rPr>
+        <w:lastRenderedPageBreak/>
+        <w:drawing>
+          <wp:inline distT="0" distB="0" distL="0" distR="0" wp14:anchorId="04B3A8CD" wp14:editId="285A6717">
+            <wp:extent cx="2142490" cy="2142490"/>
+            <wp:effectExtent l="0" t="0" r="0" b="0"/>
+            <wp:docPr id="5" name="Рисунок 5" descr="Manjaro Logo PNG Vector EPS, SVG, Ai formats, 465.28 KB Free Download"/>
+            <wp:cNvGraphicFramePr>
+              <a:graphicFrameLocks xmlns:a="http://schemas.openxmlformats.org/drawingml/2006/main" noChangeAspect="1"/>
+            </wp:cNvGraphicFramePr>
+            <a:graphic xmlns:a="http://schemas.openxmlformats.org/drawingml/2006/main">
+              <a:graphicData uri="http://schemas.openxmlformats.org/drawingml/2006/picture">
+                <pic:pic xmlns:pic="http://schemas.openxmlformats.org/drawingml/2006/picture">
+                  <pic:nvPicPr>
+                    <pic:cNvPr id="0" name="Picture 26" descr="Manjaro Logo PNG Vector EPS, SVG, Ai formats, 465.28 KB Free Download"/>
+                    <pic:cNvPicPr>
+                      <a:picLocks noChangeAspect="1" noChangeArrowheads="1"/>
+                    </pic:cNvPicPr>
+                  </pic:nvPicPr>
+                  <pic:blipFill>
+                    <a:blip r:embed="rId9">
+                      <a:extLst>
+                        <a:ext uri="{28A0092B-C50C-407E-A947-70E740481C1C}">
+                          <a14:useLocalDpi xmlns:a14="http://schemas.microsoft.com/office/drawing/2010/main" val="0"/>
+                        </a:ext>
+                      </a:extLst>
+                    </a:blip>
+                    <a:srcRect/>
+                    <a:stretch>
+                      <a:fillRect/>
+                    </a:stretch>
+                  </pic:blipFill>
+                  <pic:spPr bwMode="auto">
+                    <a:xfrm>
+                      <a:off x="0" y="0"/>
+                      <a:ext cx="2142490" cy="2142490"/>
+                    </a:xfrm>
+                    <a:prstGeom prst="rect">
+                      <a:avLst/>
+                    </a:prstGeom>
+                    <a:noFill/>
+                    <a:ln>
+                      <a:noFill/>
+                    </a:ln>
+                  </pic:spPr>
+                </pic:pic>
+              </a:graphicData>
+            </a:graphic>
+          </wp:inline>
+        </w:drawing>
+      </w:r>
+    </w:p>
+    <w:p>
+      <w:pPr>
+        <w:pStyle w:val="af4"/>
+        <w:jc w:val="center"/>
+      </w:pPr>
+      <w:r>
+        <w:t xml:space="preserve">Рисунок </w:t>
+      </w:r>
+      <w:r>
+        <w:fldChar w:fldCharType="begin"/>
+      </w:r>
+      <w:r>
+        <w:instrText xml:space="preserve"> SEQ Рисунок \* ARABIC </w:instrText>
+      </w:r>
+      <w:r>
+        <w:fldChar w:fldCharType="separate"/>
+      </w:r>
+      <w:r>
+        <w:rPr>
+          <w:noProof/>
+        </w:rPr>
+        <w:t>2</w:t>
+      </w:r>
+      <w:r>
+        <w:fldChar w:fldCharType="end"/>
+      </w:r>
+      <w:r>
+        <w:rPr>
+          <w:lang w:val="en-US"/>
+        </w:rPr>
+        <w:t xml:space="preserve"> - </w:t>
+      </w:r>
+      <w:r>
+        <w:t xml:space="preserve">логотип </w:t>
+      </w:r>
+      <w:proofErr w:type="spellStart"/>
+      <w:r>
+        <w:rPr>
+          <w:lang w:val="en-US"/>
+        </w:rPr>
+        <w:t>Manjaro</w:t>
+      </w:r>
+      <w:proofErr w:type="spellEnd"/>
+    </w:p>
+    <w:p>
+      <w:pPr>
+        <w:pStyle w:val="af5"/>
+      </w:pPr>
+      <w:r>
+        <w:t>Чтобы обойти эту проблему можно использовать, например, следующий код.</w:t>
+      </w:r>
+    </w:p>
+    <w:p>
+      <w:pPr>
+        <w:pStyle w:val="af5"/>
+        <w:rPr>
+          <w:lang w:val="en-US"/>
+        </w:rPr>
+      </w:pPr>
+      <w:r>
+        <w:rPr>
+          <w:lang w:val="en-US"/>
+        </w:rPr>
+        <w:t xml:space="preserve">#if FMT_VERSION &gt;= </w:t>
+      </w:r>
+      <w:proofErr w:type="gramStart"/>
+      <w:r>
+        <w:rPr>
+          <w:lang w:val="en-US"/>
+        </w:rPr>
+        <w:t>110000  /</w:t>
+      </w:r>
+      <w:proofErr w:type="gramEnd"/>
+      <w:r>
+        <w:rPr>
+          <w:lang w:val="en-US"/>
+        </w:rPr>
+        <w:t>/ 11.0.0+</w:t>
+      </w:r>
+    </w:p>
+    <w:p>
+      <w:pPr>
+        <w:pStyle w:val="af5"/>
+        <w:rPr>
+          <w:lang w:val="en-US"/>
+        </w:rPr>
+      </w:pPr>
+      <w:r>
+        <w:rPr>
+          <w:lang w:val="en-US"/>
+        </w:rPr>
+        <w:t xml:space="preserve">  #include &lt;</w:t>
+      </w:r>
+      <w:proofErr w:type="spellStart"/>
+      <w:r>
+        <w:rPr>
+          <w:lang w:val="en-US"/>
+        </w:rPr>
+        <w:t>fmt</w:t>
+      </w:r>
+      <w:proofErr w:type="spellEnd"/>
+      <w:r>
+        <w:rPr>
+          <w:lang w:val="en-US"/>
+        </w:rPr>
+        <w:t>/</w:t>
+      </w:r>
+      <w:proofErr w:type="spellStart"/>
+      <w:r>
+        <w:rPr>
+          <w:lang w:val="en-US"/>
+        </w:rPr>
+        <w:t>core.h</w:t>
+      </w:r>
+      <w:proofErr w:type="spellEnd"/>
+      <w:r>
+        <w:rPr>
+          <w:lang w:val="en-US"/>
+        </w:rPr>
+        <w:t>&gt;</w:t>
+      </w:r>
+    </w:p>
+    <w:p>
+      <w:pPr>
+        <w:pStyle w:val="af5"/>
+        <w:rPr>
+          <w:lang w:val="en-US"/>
+        </w:rPr>
+      </w:pPr>
+      <w:r>
+        <w:rPr>
+          <w:lang w:val="en-US"/>
+        </w:rPr>
+        <w:t>#</w:t>
+      </w:r>
+      <w:proofErr w:type="gramStart"/>
+      <w:r>
+        <w:rPr>
+          <w:lang w:val="en-US"/>
+        </w:rPr>
+        <w:t>else</w:t>
+      </w:r>
+      <w:proofErr w:type="gramEnd"/>
+    </w:p>
+    <w:p>
+      <w:pPr>
+        <w:pStyle w:val="af5"/>
+        <w:rPr>
+          <w:lang w:val="en-US"/>
+        </w:rPr>
+      </w:pPr>
+      <w:r>
+        <w:rPr>
+          <w:lang w:val="en-US"/>
+        </w:rPr>
+        <w:t xml:space="preserve">  #include &lt;</w:t>
+      </w:r>
+      <w:proofErr w:type="spellStart"/>
+      <w:r>
+        <w:rPr>
+          <w:lang w:val="en-US"/>
+        </w:rPr>
+        <w:t>fmt</w:t>
+      </w:r>
+      <w:proofErr w:type="spellEnd"/>
+      <w:r>
+        <w:rPr>
+          <w:lang w:val="en-US"/>
+        </w:rPr>
+        <w:t>/</w:t>
+      </w:r>
+      <w:proofErr w:type="spellStart"/>
+      <w:r>
+        <w:rPr>
+          <w:lang w:val="en-US"/>
+        </w:rPr>
+        <w:t>format.h</w:t>
+      </w:r>
+      <w:proofErr w:type="spellEnd"/>
+      <w:r>
+        <w:rPr>
+          <w:lang w:val="en-US"/>
+        </w:rPr>
+        <w:t>&gt;</w:t>
+      </w:r>
+    </w:p>
+    <w:p>
+      <w:pPr>
+        <w:pStyle w:val="af5"/>
+      </w:pPr>
+      <w:r>
+        <w:t>#endif</w:t>
+      </w:r>
+    </w:p>
+    <w:p>
+      <w:pPr>
+        <w:pStyle w:val="af5"/>
+      </w:pPr>
+      <w:r>
+        <w:t xml:space="preserve">Не нужно быть большим экспертом чтобы понять, что такой подход приведёт в никуда. Неужели так придется делать с каждой библиотекой? А </w:t>
+      </w:r>
+      <w:proofErr w:type="gramStart"/>
+      <w:r>
+        <w:t>что</w:t>
+      </w:r>
+      <w:proofErr w:type="gramEnd"/>
+      <w:r>
+        <w:t xml:space="preserve"> если </w:t>
+      </w:r>
+      <w:r>
+        <w:rPr>
+          <w:lang w:val="en-US"/>
+        </w:rPr>
+        <w:t>API</w:t>
+      </w:r>
+      <w:r>
+        <w:t xml:space="preserve"> </w:t>
+      </w:r>
+      <w:r>
+        <w:t>библиотеки поменяется?</w:t>
+      </w:r>
+      <w:r>
+        <w:t xml:space="preserve"> А как тестировать такой проект?</w:t>
+      </w:r>
+      <w:r>
+        <w:t xml:space="preserve"> Можно было бы полностью инкапсулировать версию </w:t>
+      </w:r>
+      <w:proofErr w:type="spellStart"/>
+      <w:r>
+        <w:rPr>
+          <w:lang w:val="en-US"/>
+        </w:rPr>
+        <w:t>fmt</w:t>
+      </w:r>
+      <w:proofErr w:type="spellEnd"/>
+      <w:r>
+        <w:t xml:space="preserve"> </w:t>
+      </w:r>
+      <w:r>
+        <w:t xml:space="preserve">в отдельный модуль, но тогда программисты вместо </w:t>
+      </w:r>
+      <w:proofErr w:type="gramStart"/>
+      <w:r>
+        <w:t>того</w:t>
+      </w:r>
+      <w:proofErr w:type="gramEnd"/>
+      <w:r>
+        <w:t xml:space="preserve"> чтобы писать код для проекта – большую часть времени занимались бы решением проблем совместимости.</w:t>
+      </w:r>
+    </w:p>
+    <w:p>
+      <w:pPr>
+        <w:pStyle w:val="af5"/>
+      </w:pPr>
+      <w:r>
+        <w:t xml:space="preserve">Но это еще не конец истории. </w:t>
+      </w:r>
+      <w:r>
+        <w:tab/>
+      </w:r>
+      <w:r>
+        <w:t xml:space="preserve">Далее пришло задание собрать проект, использующий нашу библиотеку, на платформе </w:t>
+      </w:r>
+      <w:r>
+        <w:rPr>
+          <w:lang w:val="en-US"/>
+        </w:rPr>
+        <w:t>Windows</w:t>
+      </w:r>
+      <w:r>
+        <w:t xml:space="preserve">. </w:t>
+      </w:r>
+      <w:r>
+        <w:t xml:space="preserve">Там и вовсе никакого пакетного менеджера нету, так что придется собирать и ставить </w:t>
+      </w:r>
+      <w:proofErr w:type="spellStart"/>
+      <w:r>
+        <w:rPr>
+          <w:lang w:val="en-US"/>
+        </w:rPr>
+        <w:t>libfmt</w:t>
+      </w:r>
+      <w:proofErr w:type="spellEnd"/>
+      <w:r>
+        <w:t xml:space="preserve"> </w:t>
+      </w:r>
+      <w:r>
+        <w:t>полностью вручную</w:t>
+      </w:r>
+      <w:r>
+        <w:t>, что очень сильно усложняет поставку библиотеки.</w:t>
+      </w:r>
+    </w:p>
+    <w:p>
+      <w:pPr>
+        <w:pStyle w:val="af5"/>
+      </w:pPr>
+      <w:r>
+        <w:tab/>
+        <w:t>Таким образом, вместо «</w:t>
+      </w:r>
+      <w:r>
+        <w:t xml:space="preserve">Нам нужно поддерживать две разные версии </w:t>
+      </w:r>
+      <w:proofErr w:type="spellStart"/>
+      <w:r>
+        <w:t>fmt</w:t>
+      </w:r>
+      <w:proofErr w:type="spellEnd"/>
+      <w:r>
+        <w:t>» необходимо задать вопрос: «</w:t>
+      </w:r>
+      <w:r>
+        <w:t>Почему мы вообще допускаем такое неконтролируемое разнообразие версий?</w:t>
+      </w:r>
+      <w:r>
+        <w:t>».</w:t>
+      </w:r>
+    </w:p>
+    <w:p>
+      <w:pPr>
+        <w:pStyle w:val="af5"/>
+      </w:pPr>
+      <w:r>
+        <w:lastRenderedPageBreak/>
+        <w:t>Теперь проблема с системными зависимостями видна и становится понятно, что нельзя использовать этот способ для поставки библиотек.</w:t>
+      </w:r>
+    </w:p>
+    <w:p>
+      <w:pPr>
+        <w:pStyle w:val="24"/>
+        <w:rPr>
+          <w:lang w:val="en-US"/>
+        </w:rPr>
+      </w:pPr>
+      <w:r>
+        <w:t xml:space="preserve">3.2. Использовать </w:t>
+      </w:r>
+      <w:r>
+        <w:rPr>
+          <w:lang w:val="en-US"/>
+        </w:rPr>
+        <w:t>git</w:t>
+      </w:r>
+      <w:r>
+        <w:t xml:space="preserve"> </w:t>
+      </w:r>
+      <w:r>
+        <w:rPr>
+          <w:lang w:val="en-US"/>
+        </w:rPr>
+        <w:t>submodule</w:t>
+      </w:r>
+    </w:p>
+    <w:p>
+      <w:pPr>
+        <w:pStyle w:val="24"/>
+        <w:keepNext/>
+      </w:pPr>
+      <w:r>
+        <w:rPr>
+          <w:noProof/>
+        </w:rPr>
+        <w:drawing>
+          <wp:inline distT="0" distB="0" distL="0" distR="0" wp14:anchorId="712BDB5D" wp14:editId="2CC59875">
+            <wp:extent cx="6120130" cy="3090545"/>
+            <wp:effectExtent l="0" t="0" r="0" b="0"/>
+            <wp:docPr id="6" name="Рисунок 6" descr="2023]Git: Using Git Submodules for effective collaboration in Project  development"/>
+            <wp:cNvGraphicFramePr>
+              <a:graphicFrameLocks xmlns:a="http://schemas.openxmlformats.org/drawingml/2006/main" noChangeAspect="1"/>
+            </wp:cNvGraphicFramePr>
+            <a:graphic xmlns:a="http://schemas.openxmlformats.org/drawingml/2006/main">
+              <a:graphicData uri="http://schemas.openxmlformats.org/drawingml/2006/picture">
+                <pic:pic xmlns:pic="http://schemas.openxmlformats.org/drawingml/2006/picture">
+                  <pic:nvPicPr>
+                    <pic:cNvPr id="0" name="Picture 28" descr="2023]Git: Using Git Submodules for effective collaboration in Project  development"/>
+                    <pic:cNvPicPr>
+                      <a:picLocks noChangeAspect="1" noChangeArrowheads="1"/>
+                    </pic:cNvPicPr>
+                  </pic:nvPicPr>
+                  <pic:blipFill>
+                    <a:blip r:embed="rId10">
+                      <a:extLst>
+                        <a:ext uri="{28A0092B-C50C-407E-A947-70E740481C1C}">
+                          <a14:useLocalDpi xmlns:a14="http://schemas.microsoft.com/office/drawing/2010/main" val="0"/>
+                        </a:ext>
+                      </a:extLst>
+                    </a:blip>
+                    <a:srcRect/>
+                    <a:stretch>
+                      <a:fillRect/>
+                    </a:stretch>
+                  </pic:blipFill>
+                  <pic:spPr bwMode="auto">
+                    <a:xfrm>
+                      <a:off x="0" y="0"/>
+                      <a:ext cx="6120130" cy="3090545"/>
+                    </a:xfrm>
+                    <a:prstGeom prst="rect">
+                      <a:avLst/>
+                    </a:prstGeom>
+                    <a:noFill/>
+                    <a:ln>
+                      <a:noFill/>
+                    </a:ln>
+                  </pic:spPr>
+                </pic:pic>
+              </a:graphicData>
+            </a:graphic>
+          </wp:inline>
+        </w:drawing>
+      </w:r>
+    </w:p>
+    <w:p>
+      <w:pPr>
+        <w:pStyle w:val="af4"/>
+        <w:jc w:val="center"/>
+      </w:pPr>
+      <w:r>
+        <w:t xml:space="preserve">Рисунок </w:t>
+      </w:r>
+      <w:r>
+        <w:fldChar w:fldCharType="begin"/>
+      </w:r>
+      <w:r>
+        <w:instrText xml:space="preserve"> SEQ Рисунок \* ARABIC </w:instrText>
+      </w:r>
+      <w:r>
+        <w:fldChar w:fldCharType="separate"/>
+      </w:r>
+      <w:r>
+        <w:rPr>
+          <w:noProof/>
+        </w:rPr>
+        <w:t>3</w:t>
+      </w:r>
+      <w:r>
+        <w:fldChar w:fldCharType="end"/>
+      </w:r>
+      <w:r>
+        <w:rPr>
+          <w:lang w:val="en-US"/>
+        </w:rPr>
+        <w:t xml:space="preserve"> - </w:t>
+      </w:r>
+      <w:r>
+        <w:t xml:space="preserve">логотип </w:t>
+      </w:r>
+      <w:r>
+        <w:rPr>
+          <w:lang w:val="en-US"/>
+        </w:rPr>
+        <w:t>Git Submodule</w:t>
+      </w:r>
+    </w:p>
+    <w:p>
+      <w:pPr>
+        <w:pStyle w:val="af5"/>
+      </w:pPr>
+      <w:r>
+        <w:t xml:space="preserve">Альтернативой системным библиотекам является </w:t>
+      </w:r>
+      <w:r>
+        <w:rPr>
+          <w:lang w:val="en-US"/>
+        </w:rPr>
+        <w:t>git</w:t>
+      </w:r>
+      <w:r>
+        <w:t xml:space="preserve"> </w:t>
+      </w:r>
+      <w:r>
+        <w:rPr>
+          <w:lang w:val="en-US"/>
+        </w:rPr>
+        <w:t>submodule</w:t>
+      </w:r>
+      <w:r>
+        <w:t xml:space="preserve">. </w:t>
+      </w:r>
+      <w:r>
+        <w:t xml:space="preserve">Этот инструмент позволяет вкладывать одни репозитории в другие. Таким образом разработчики смогут полностью поместить весь исходный код </w:t>
+      </w:r>
+      <w:proofErr w:type="spellStart"/>
+      <w:r>
+        <w:rPr>
+          <w:lang w:val="en-US"/>
+        </w:rPr>
+        <w:t>libfmt</w:t>
+      </w:r>
+      <w:proofErr w:type="spellEnd"/>
+      <w:r>
+        <w:t xml:space="preserve"> </w:t>
+      </w:r>
+      <w:r>
+        <w:t>и зафиксировать нужную версию прямо у себя в проекте. Делается это с помощью следующий команд:</w:t>
+      </w:r>
+    </w:p>
+    <w:p>
+      <w:pPr>
+        <w:pStyle w:val="af5"/>
+      </w:pPr>
+      <w:r>
+        <w:t xml:space="preserve">Добавить </w:t>
+      </w:r>
+      <w:r>
+        <w:t>библиотеку (</w:t>
+      </w:r>
+      <w:proofErr w:type="spellStart"/>
+      <w:r>
+        <w:t>spdlog</w:t>
+      </w:r>
+      <w:proofErr w:type="spellEnd"/>
+      <w:r>
+        <w:t xml:space="preserve">, </w:t>
+      </w:r>
+      <w:proofErr w:type="spellStart"/>
+      <w:r>
+        <w:t>googletest</w:t>
+      </w:r>
+      <w:proofErr w:type="spellEnd"/>
+      <w:r>
+        <w:t xml:space="preserve">, </w:t>
+      </w:r>
+      <w:proofErr w:type="spellStart"/>
+      <w:r>
+        <w:t>fmt</w:t>
+      </w:r>
+      <w:proofErr w:type="spellEnd"/>
+      <w:r>
+        <w:t>)</w:t>
+      </w:r>
+    </w:p>
+    <w:p>
+      <w:pPr>
+        <w:pStyle w:val="af5"/>
+        <w:numPr>
+          <w:ilvl w:val="0"/>
+          <w:numId w:val="42"/>
+        </w:numPr>
+      </w:pPr>
+      <w:proofErr w:type="spellStart"/>
+      <w:r>
+        <w:t>git</w:t>
+      </w:r>
+      <w:proofErr w:type="spellEnd"/>
+      <w:r>
+        <w:t xml:space="preserve"> </w:t>
+      </w:r>
+      <w:proofErr w:type="spellStart"/>
+      <w:r>
+        <w:t>submodule</w:t>
+      </w:r>
+      <w:proofErr w:type="spellEnd"/>
+      <w:r>
+        <w:t xml:space="preserve"> </w:t>
+      </w:r>
+      <w:proofErr w:type="spellStart"/>
+      <w:r>
+        <w:t>add</w:t>
+      </w:r>
+      <w:proofErr w:type="spellEnd"/>
+    </w:p>
+    <w:p>
+      <w:pPr>
+        <w:pStyle w:val="af5"/>
+      </w:pPr>
+      <w:r>
+        <w:t>Обновить до свежей версии</w:t>
+      </w:r>
+    </w:p>
+    <w:p>
+      <w:pPr>
+        <w:pStyle w:val="af5"/>
+        <w:numPr>
+          <w:ilvl w:val="0"/>
+          <w:numId w:val="42"/>
+        </w:numPr>
+        <w:rPr>
+          <w:lang w:val="en-US"/>
+        </w:rPr>
+      </w:pPr>
+      <w:r>
+        <w:rPr>
+          <w:lang w:val="en-US"/>
+        </w:rPr>
+        <w:t xml:space="preserve">git </w:t>
+      </w:r>
+      <w:proofErr w:type="gramStart"/>
+      <w:r>
+        <w:rPr>
+          <w:lang w:val="en-US"/>
+        </w:rPr>
+        <w:t>pull</w:t>
+      </w:r>
+      <w:proofErr w:type="gramEnd"/>
+    </w:p>
+    <w:p>
+      <w:pPr>
+        <w:pStyle w:val="af5"/>
+        <w:numPr>
+          <w:ilvl w:val="0"/>
+          <w:numId w:val="42"/>
+        </w:numPr>
+        <w:rPr>
+          <w:lang w:val="en-US"/>
+        </w:rPr>
+      </w:pPr>
+      <w:r>
+        <w:rPr>
+          <w:lang w:val="en-US"/>
+        </w:rPr>
+        <w:t>git submodule update —</w:t>
+      </w:r>
+      <w:proofErr w:type="spellStart"/>
+      <w:r>
+        <w:rPr>
+          <w:lang w:val="en-US"/>
+        </w:rPr>
+        <w:t>init</w:t>
+      </w:r>
+      <w:proofErr w:type="spellEnd"/>
+      <w:r>
+        <w:rPr>
+          <w:lang w:val="en-US"/>
+        </w:rPr>
+        <w:t xml:space="preserve"> —recursive</w:t>
+      </w:r>
+    </w:p>
+    <w:p>
+      <w:pPr>
+        <w:pStyle w:val="af5"/>
+      </w:pPr>
+      <w:r>
+        <w:t>Выбр</w:t>
+      </w:r>
+      <w:r>
+        <w:t>ать</w:t>
+      </w:r>
+      <w:r>
+        <w:t xml:space="preserve"> верси</w:t>
+      </w:r>
+      <w:r>
+        <w:t>ю</w:t>
+      </w:r>
+    </w:p>
+    <w:p>
+      <w:pPr>
+        <w:pStyle w:val="af5"/>
+        <w:numPr>
+          <w:ilvl w:val="0"/>
+          <w:numId w:val="42"/>
+        </w:numPr>
+      </w:pPr>
+      <w:proofErr w:type="spellStart"/>
+      <w:r>
+        <w:t>git</w:t>
+      </w:r>
+      <w:proofErr w:type="spellEnd"/>
+      <w:r>
+        <w:t xml:space="preserve"> </w:t>
+      </w:r>
+      <w:proofErr w:type="spellStart"/>
+      <w:r>
+        <w:t>checkout</w:t>
+      </w:r>
+      <w:proofErr w:type="spellEnd"/>
+      <w:r>
+        <w:t xml:space="preserve"> v0.1.0</w:t>
+      </w:r>
+    </w:p>
+    <w:p>
+      <w:pPr>
+        <w:pStyle w:val="af5"/>
+      </w:pPr>
+    </w:p>
+    <w:p>
+      <w:pPr>
+        <w:pStyle w:val="af5"/>
+        <w:rPr>
+          <w:lang w:val="en-US"/>
+        </w:rPr>
+      </w:pPr>
+      <w:r>
+        <w:t xml:space="preserve">Такой подход имеет явное преимущество перед системными библиотеками. Но это всё еще не идеально. Система </w:t>
+      </w:r>
+      <w:r>
+        <w:rPr>
+          <w:lang w:val="en-US"/>
+        </w:rPr>
+        <w:t>Git</w:t>
+      </w:r>
+      <w:r>
+        <w:t xml:space="preserve"> </w:t>
+      </w:r>
+      <w:r>
+        <w:rPr>
+          <w:lang w:val="en-US"/>
+        </w:rPr>
+        <w:t>Submodules</w:t>
+      </w:r>
+      <w:r>
+        <w:t xml:space="preserve"> </w:t>
+      </w:r>
+      <w:r>
+        <w:t xml:space="preserve">содержит </w:t>
+      </w:r>
+      <w:r>
+        <w:lastRenderedPageBreak/>
+        <w:t>несколько очень разрушительных проблем, которые всё еще не позволят благополучно использовать нашу библиотеку.</w:t>
+      </w:r>
+    </w:p>
+    <w:p>
+      <w:pPr>
+        <w:pStyle w:val="af5"/>
+      </w:pPr>
+      <w:r>
+        <w:t>Представим ситуацию: в проекте есть две библиотеки, </w:t>
+      </w:r>
+      <w:proofErr w:type="spellStart"/>
+      <w:r>
+        <w:t>LibA</w:t>
+      </w:r>
+      <w:proofErr w:type="spellEnd"/>
+      <w:r>
+        <w:t> и </w:t>
+      </w:r>
+      <w:proofErr w:type="spellStart"/>
+      <w:r>
+        <w:t>LibB</w:t>
+      </w:r>
+      <w:proofErr w:type="spellEnd"/>
+      <w:r>
+        <w:t>, и обе зависят от одной и той же </w:t>
+      </w:r>
+      <w:proofErr w:type="spellStart"/>
+      <w:r>
+        <w:t>LibX</w:t>
+      </w:r>
+      <w:proofErr w:type="spellEnd"/>
+      <w:r>
+        <w:t xml:space="preserve">, но требуют разных её версий. Если подключить их через </w:t>
+      </w:r>
+      <w:proofErr w:type="spellStart"/>
+      <w:r>
+        <w:t>Git</w:t>
+      </w:r>
+      <w:proofErr w:type="spellEnd"/>
+      <w:r>
+        <w:t xml:space="preserve"> </w:t>
+      </w:r>
+      <w:proofErr w:type="spellStart"/>
+      <w:r>
+        <w:t>Submodules</w:t>
+      </w:r>
+      <w:proofErr w:type="spellEnd"/>
+      <w:r>
+        <w:t xml:space="preserve">, то </w:t>
+      </w:r>
+      <w:proofErr w:type="spellStart"/>
+      <w:r>
+        <w:t>CMake</w:t>
+      </w:r>
+      <w:proofErr w:type="spellEnd"/>
+      <w:r>
+        <w:t xml:space="preserve"> </w:t>
+      </w:r>
+      <w:r>
+        <w:t xml:space="preserve">выберет </w:t>
+      </w:r>
+      <w:r>
+        <w:t>только одну версию </w:t>
+      </w:r>
+      <w:proofErr w:type="spellStart"/>
+      <w:r>
+        <w:t>LibX</w:t>
+      </w:r>
+      <w:proofErr w:type="spellEnd"/>
+      <w:r>
+        <w:t xml:space="preserve"> — ту, которая встретилась первой. Вторая версия просто </w:t>
+      </w:r>
+      <w:proofErr w:type="spellStart"/>
+      <w:r>
+        <w:t>проигнорируется</w:t>
+      </w:r>
+      <w:proofErr w:type="spellEnd"/>
+      <w:r>
+        <w:t>, и при этом не будет никакой ошибки компиляции.</w:t>
+      </w:r>
+    </w:p>
+    <w:p>
+      <w:pPr>
+        <w:pStyle w:val="af5"/>
+        <w:keepNext/>
+        <w:jc w:val="center"/>
+      </w:pPr>
+      <w:r>
+        <w:drawing>
+          <wp:inline distT="0" distB="0" distL="0" distR="0" wp14:anchorId="7AE51D9D" wp14:editId="42AE0F57">
+            <wp:extent cx="3780000" cy="1770480"/>
+            <wp:effectExtent l="0" t="0" r="0" b="1270"/>
+            <wp:docPr id="7" name="Рисунок 6">
+              <a:extLst xmlns:a="http://schemas.openxmlformats.org/drawingml/2006/main">
+                <a:ext uri="{FF2B5EF4-FFF2-40B4-BE49-F238E27FC236}">
+                  <a16:creationId xmlns:a16="http://schemas.microsoft.com/office/drawing/2014/main" id="{B3057F5D-51D3-4CA7-A8FB-308BDE35771A}"/>
+                </a:ext>
+              </a:extLst>
+            </wp:docPr>
+            <wp:cNvGraphicFramePr>
+              <a:graphicFrameLocks xmlns:a="http://schemas.openxmlformats.org/drawingml/2006/main" noChangeAspect="1"/>
+            </wp:cNvGraphicFramePr>
+            <a:graphic xmlns:a="http://schemas.openxmlformats.org/drawingml/2006/main">
+              <a:graphicData uri="http://schemas.openxmlformats.org/drawingml/2006/picture">
+                <pic:pic xmlns:pic="http://schemas.openxmlformats.org/drawingml/2006/picture">
+                  <pic:nvPicPr>
+                    <pic:cNvPr id="7" name="Рисунок 6">
+                      <a:extLst>
+                        <a:ext uri="{FF2B5EF4-FFF2-40B4-BE49-F238E27FC236}">
+                          <a16:creationId xmlns:a16="http://schemas.microsoft.com/office/drawing/2014/main" id="{B3057F5D-51D3-4CA7-A8FB-308BDE35771A}"/>
+                        </a:ext>
+                      </a:extLst>
+                    </pic:cNvPr>
+                    <pic:cNvPicPr>
+                      <a:picLocks noChangeAspect="1"/>
+                    </pic:cNvPicPr>
+                  </pic:nvPicPr>
+                  <pic:blipFill>
+                    <a:blip r:embed="rId11">
+                      <a:lum/>
+                      <a:alphaModFix/>
+                    </a:blip>
+                    <a:srcRect/>
+                    <a:stretch>
+                      <a:fillRect/>
+                    </a:stretch>
+                  </pic:blipFill>
+                  <pic:spPr>
+                    <a:xfrm>
+                      <a:off x="0" y="0"/>
+                      <a:ext cx="3780000" cy="1770480"/>
+                    </a:xfrm>
+                    <a:prstGeom prst="rect">
+                      <a:avLst/>
+                    </a:prstGeom>
+                    <a:noFill/>
+                    <a:ln>
+                      <a:noFill/>
+                    </a:ln>
+                  </pic:spPr>
+                </pic:pic>
+              </a:graphicData>
+            </a:graphic>
+          </wp:inline>
+        </w:drawing>
+      </w:r>
+    </w:p>
+    <w:p>
+      <w:pPr>
+        <w:pStyle w:val="af4"/>
+        <w:jc w:val="center"/>
+        <w:rPr>
+          <w:sz w:val="28"/>
+          <w:szCs w:val="28"/>
+        </w:rPr>
+      </w:pPr>
+      <w:r>
+        <w:t xml:space="preserve">Рисунок </w:t>
+      </w:r>
+      <w:r>
+        <w:fldChar w:fldCharType="begin"/>
+      </w:r>
+      <w:r>
+        <w:instrText xml:space="preserve"> SEQ Рисунок \* ARABIC </w:instrText>
+      </w:r>
+      <w:r>
+        <w:fldChar w:fldCharType="separate"/>
+      </w:r>
+      <w:r>
+        <w:rPr>
+          <w:noProof/>
+        </w:rPr>
+        <w:t>4</w:t>
+      </w:r>
+      <w:r>
+        <w:fldChar w:fldCharType="end"/>
+      </w:r>
+      <w:r>
+        <w:t xml:space="preserve"> - проблема разных версий библиотек</w:t>
+      </w:r>
+    </w:p>
+    <w:p>
+      <w:pPr>
+        <w:pStyle w:val="af5"/>
+      </w:pPr>
+      <w:r>
+        <w:t>Проблема в том, что система сборки не видит конфликта. Она находит </w:t>
+      </w:r>
+      <w:proofErr w:type="spellStart"/>
+      <w:r>
+        <w:t>LibX</w:t>
+      </w:r>
+      <w:proofErr w:type="spellEnd"/>
+      <w:r>
+        <w:t xml:space="preserve"> в одном из подмодулей и использует её, даже если другая часть проекта ожидает совершенно другую версию. В результате возможны </w:t>
+      </w:r>
+      <w:proofErr w:type="spellStart"/>
+      <w:r>
+        <w:t>трудноотлавливаемые</w:t>
+      </w:r>
+      <w:proofErr w:type="spellEnd"/>
+      <w:r>
+        <w:t xml:space="preserve"> ошибки:</w:t>
+      </w:r>
+    </w:p>
+    <w:p>
+      <w:pPr>
+        <w:pStyle w:val="af5"/>
+        <w:numPr>
+          <w:ilvl w:val="0"/>
+          <w:numId w:val="43"/>
+        </w:numPr>
+      </w:pPr>
+      <w:r>
+        <w:t>Несовместимые изменения API в разных версиях </w:t>
+      </w:r>
+      <w:proofErr w:type="spellStart"/>
+      <w:r>
+        <w:t>LibX</w:t>
+      </w:r>
+      <w:proofErr w:type="spellEnd"/>
+      <w:r>
+        <w:t xml:space="preserve"> могут приводить к падениям в </w:t>
+      </w:r>
+      <w:proofErr w:type="spellStart"/>
+      <w:r>
+        <w:t>рантайме</w:t>
+      </w:r>
+      <w:proofErr w:type="spellEnd"/>
+      <w:r>
+        <w:t>.</w:t>
+      </w:r>
+    </w:p>
+    <w:p>
+      <w:pPr>
+        <w:pStyle w:val="af5"/>
+        <w:numPr>
+          <w:ilvl w:val="0"/>
+          <w:numId w:val="43"/>
+        </w:numPr>
+      </w:pPr>
+      <w:r>
+        <w:t>Ошибки линковки, если символы из одной версии </w:t>
+      </w:r>
+      <w:proofErr w:type="spellStart"/>
+      <w:r>
+        <w:t>LibX</w:t>
+      </w:r>
+      <w:proofErr w:type="spellEnd"/>
+      <w:r>
+        <w:t> конфликтуют с другой.</w:t>
+      </w:r>
+    </w:p>
+    <w:p>
+      <w:pPr>
+        <w:pStyle w:val="af5"/>
+        <w:numPr>
+          <w:ilvl w:val="0"/>
+          <w:numId w:val="43"/>
+        </w:numPr>
+      </w:pPr>
+      <w:r>
+        <w:t>Неочевидные баги, когда код работает в одних условиях и ломается в других.</w:t>
+      </w:r>
+    </w:p>
+    <w:p>
+      <w:pPr>
+        <w:pStyle w:val="af5"/>
+      </w:pPr>
+      <w:r>
+        <w:t>Если зависимости сами используют подмодули (а их зависимости — свои подмодули), структура проекта быстро превращается в "матрешку". Это усложняет:</w:t>
+      </w:r>
+    </w:p>
+    <w:p>
+      <w:pPr>
+        <w:pStyle w:val="af5"/>
+        <w:numPr>
+          <w:ilvl w:val="0"/>
+          <w:numId w:val="44"/>
+        </w:numPr>
+      </w:pPr>
+      <w:r>
+        <w:lastRenderedPageBreak/>
+        <w:t xml:space="preserve">Клонирование проекта — нужно рекурсивно подтягивать все подмодули, </w:t>
+      </w:r>
+      <w:proofErr w:type="gramStart"/>
+      <w:r>
+        <w:t>и</w:t>
+      </w:r>
+      <w:proofErr w:type="gramEnd"/>
+      <w:r>
+        <w:t xml:space="preserve"> если какой-то из них недоступен (например, приватный репозиторий), процесс ломается.</w:t>
+      </w:r>
+    </w:p>
+    <w:p>
+      <w:pPr>
+        <w:pStyle w:val="af5"/>
+        <w:numPr>
+          <w:ilvl w:val="0"/>
+          <w:numId w:val="44"/>
+        </w:numPr>
+      </w:pPr>
+      <w:r>
+        <w:t>Обновление зависимостей — если </w:t>
+      </w:r>
+      <w:proofErr w:type="spellStart"/>
+      <w:r>
+        <w:t>LibX</w:t>
+      </w:r>
+      <w:proofErr w:type="spellEnd"/>
+      <w:r>
+        <w:t> обновилась в одном месте, её нужно вручную синхронизировать во всех подмодулях, где она используется.</w:t>
+      </w:r>
+    </w:p>
+    <w:p>
+      <w:pPr>
+        <w:pStyle w:val="af5"/>
+        <w:numPr>
+          <w:ilvl w:val="0"/>
+          <w:numId w:val="44"/>
+        </w:numPr>
+      </w:pPr>
+      <w:r>
+        <w:t>Размер репозитория — история подмодулей может занимать много места, даже если сам проект небольшой.</w:t>
+      </w:r>
+    </w:p>
+    <w:p>
+      <w:pPr>
+        <w:pStyle w:val="af5"/>
+        <w:keepNext/>
+        <w:jc w:val="center"/>
+      </w:pPr>
+      <w:r>
+        <w:rPr>
+          <w:noProof/>
+        </w:rPr>
+        <w:drawing>
+          <wp:inline distT="0" distB="0" distL="0" distR="0" wp14:anchorId="6441CEC2" wp14:editId="2217D469">
+            <wp:extent cx="4854601" cy="2279215"/>
+            <wp:effectExtent l="0" t="0" r="3175" b="6985"/>
+            <wp:docPr id="8" name="Рисунок 8"/>
+            <wp:cNvGraphicFramePr>
+              <a:graphicFrameLocks xmlns:a="http://schemas.openxmlformats.org/drawingml/2006/main" noChangeAspect="1"/>
+            </wp:cNvGraphicFramePr>
+            <a:graphic xmlns:a="http://schemas.openxmlformats.org/drawingml/2006/main">
+              <a:graphicData uri="http://schemas.openxmlformats.org/drawingml/2006/picture">
+                <pic:pic xmlns:pic="http://schemas.openxmlformats.org/drawingml/2006/picture">
+                  <pic:nvPicPr>
+                    <pic:cNvPr id="1" name=""/>
+                    <pic:cNvPicPr/>
+                  </pic:nvPicPr>
+                  <pic:blipFill>
+                    <a:blip r:embed="rId12"/>
+                    <a:stretch>
+                      <a:fillRect/>
+                    </a:stretch>
+                  </pic:blipFill>
+                  <pic:spPr>
+                    <a:xfrm>
+                      <a:off x="0" y="0"/>
+                      <a:ext cx="4856525" cy="2280118"/>
+                    </a:xfrm>
+                    <a:prstGeom prst="rect">
+                      <a:avLst/>
+                    </a:prstGeom>
+                  </pic:spPr>
+                </pic:pic>
+              </a:graphicData>
+            </a:graphic>
+          </wp:inline>
+        </w:drawing>
+      </w:r>
+    </w:p>
+    <w:p>
+      <w:pPr>
+        <w:pStyle w:val="af4"/>
+        <w:jc w:val="center"/>
+      </w:pPr>
+      <w:r>
+        <w:t xml:space="preserve">Рисунок </w:t>
+      </w:r>
+      <w:r>
+        <w:fldChar w:fldCharType="begin"/>
+      </w:r>
+      <w:r>
+        <w:instrText xml:space="preserve"> SEQ Рисунок \* ARABIC </w:instrText>
+      </w:r>
+      <w:r>
+        <w:fldChar w:fldCharType="separate"/>
+      </w:r>
+      <w:r>
+        <w:rPr>
+          <w:noProof/>
+        </w:rPr>
+        <w:t>5</w:t>
+      </w:r>
+      <w:r>
+        <w:fldChar w:fldCharType="end"/>
+      </w:r>
+      <w:r>
+        <w:rPr>
+          <w:lang w:val="en-US"/>
+        </w:rPr>
+        <w:t xml:space="preserve"> - </w:t>
+      </w:r>
+      <w:r>
+        <w:t xml:space="preserve">пример клонирования проекта с </w:t>
+      </w:r>
+      <w:proofErr w:type="spellStart"/>
+      <w:r>
+        <w:t>сабмодулями</w:t>
+      </w:r>
+      <w:proofErr w:type="spellEnd"/>
+    </w:p>
+    <w:p>
+      <w:pPr>
+        <w:pStyle w:val="af5"/>
+      </w:pPr>
+      <w:r>
+        <w:t xml:space="preserve">В отличие от пакетных менеджеров, где зависимости чётко указываются в конфигурационном файле, в подмодулях версии зафиксированы лишь </w:t>
+      </w:r>
+      <w:proofErr w:type="spellStart"/>
+      <w:r>
+        <w:t>хешами</w:t>
+      </w:r>
+      <w:proofErr w:type="spellEnd"/>
+      <w:r>
+        <w:t xml:space="preserve"> коммитов. Это значит:</w:t>
+      </w:r>
+    </w:p>
+    <w:p>
+      <w:pPr>
+        <w:pStyle w:val="af5"/>
+        <w:numPr>
+          <w:ilvl w:val="0"/>
+          <w:numId w:val="45"/>
+        </w:numPr>
+      </w:pPr>
+      <w:r>
+        <w:t>Невозможно быстро проверить, какие версии библиотек используются — нужно вручную заглядывать в каждый подмодуль.</w:t>
+      </w:r>
+    </w:p>
+    <w:p>
+      <w:pPr>
+        <w:pStyle w:val="af5"/>
+        <w:numPr>
+          <w:ilvl w:val="0"/>
+          <w:numId w:val="45"/>
+        </w:numPr>
+      </w:pPr>
+      <w:r>
+        <w:t>Сложно автоматизировать обновления — нет механизма "обнови все зависимости до последних стабильных версий".</w:t>
+      </w:r>
+    </w:p>
+    <w:p>
+      <w:pPr>
+        <w:pStyle w:val="af5"/>
+        <w:numPr>
+          <w:ilvl w:val="0"/>
+          <w:numId w:val="45"/>
+        </w:numPr>
+      </w:pPr>
+      <w:r>
+        <w:t>Риск "поломать" проект, если обновление подмодуля задевает другие части системы.</w:t>
+      </w:r>
+    </w:p>
+    <w:p>
+      <w:pPr>
+        <w:pStyle w:val="af5"/>
+        <w:rPr>
+          <w:lang w:val="en-US"/>
+        </w:rPr>
+      </w:pPr>
+      <w:r>
+        <w:t xml:space="preserve">При использовании </w:t>
+      </w:r>
+      <w:proofErr w:type="spellStart"/>
+      <w:r>
+        <w:t>submodules</w:t>
+      </w:r>
+      <w:proofErr w:type="spellEnd"/>
+      <w:r>
+        <w:t xml:space="preserve"> каждая зависимость включается в проект в виде исходного кода и компилируется непосредственно в его рабочей директории. Это создаёт несколько проблем:</w:t>
+      </w:r>
+    </w:p>
+    <w:p>
+      <w:pPr>
+        <w:pStyle w:val="af5"/>
+      </w:pPr>
+      <w:r>
+        <w:lastRenderedPageBreak/>
+        <w:t xml:space="preserve">Если несколько подмодулей зависят от одной библиотеки (например, </w:t>
+      </w:r>
+      <w:proofErr w:type="spellStart"/>
+      <w:r>
+        <w:t>zlib</w:t>
+      </w:r>
+      <w:proofErr w:type="spellEnd"/>
+      <w:r>
+        <w:t xml:space="preserve"> или </w:t>
+      </w:r>
+      <w:proofErr w:type="spellStart"/>
+      <w:r>
+        <w:t>fmt</w:t>
+      </w:r>
+      <w:proofErr w:type="spellEnd"/>
+      <w:r>
+        <w:t>), она может компилироваться несколько раз — по одному для каждого подмодуля. Это не только увеличивает время сборки, но и расходует дисковое пространство.</w:t>
+      </w:r>
+    </w:p>
+    <w:p>
+      <w:pPr>
+        <w:pStyle w:val="af5"/>
+      </w:pPr>
+      <w:r>
+        <w:t xml:space="preserve">В отличие от систем управления пакетами, где скомпилированные библиотеки сохраняются в кэше, </w:t>
+      </w:r>
+      <w:proofErr w:type="spellStart"/>
+      <w:r>
+        <w:t>submodules</w:t>
+      </w:r>
+      <w:proofErr w:type="spellEnd"/>
+      <w:r>
+        <w:t xml:space="preserve"> требуют полной </w:t>
+      </w:r>
+      <w:proofErr w:type="spellStart"/>
+      <w:r>
+        <w:t>пересборки</w:t>
+      </w:r>
+      <w:proofErr w:type="spellEnd"/>
+      <w:r>
+        <w:t xml:space="preserve"> всех зависимостей при каждом обновлении или изменении конфигурации.</w:t>
+      </w:r>
+    </w:p>
+    <w:p>
+      <w:pPr>
+        <w:pStyle w:val="af5"/>
+      </w:pPr>
+      <w:r>
+        <w:t>Поскольку системы непрерывной интеграции обычно начинают сборку с чистого состояния, они вынуждены каждый раз заново загружать и компилировать все подмодули, даже если изменения затронули лишь небольшую часть проекта.</w:t>
+      </w:r>
+    </w:p>
+    <w:p>
+      <w:pPr>
+        <w:pStyle w:val="af5"/>
+      </w:pPr>
+      <w:r>
+        <w:t xml:space="preserve"> </w:t>
+      </w:r>
+      <w:r>
+        <w:t>Таким образом, и</w:t>
+      </w:r>
+      <w:r>
+        <w:t>спользование G</w:t>
+      </w:r>
+      <w:proofErr w:type="spellStart"/>
+      <w:r>
+        <w:t>it</w:t>
+      </w:r>
+      <w:proofErr w:type="spellEnd"/>
+      <w:r>
+        <w:t xml:space="preserve"> </w:t>
+      </w:r>
+      <w:proofErr w:type="spellStart"/>
+      <w:r>
+        <w:t>Submodules</w:t>
+      </w:r>
+      <w:proofErr w:type="spellEnd"/>
+      <w:r>
+        <w:t xml:space="preserve"> для управления зависимостями существенно усложняет процесс сборки, увеличивает время разработки и создаёт дополнительные риски при обслуживании проекта. В отличие от современных пакетных менеджеров, </w:t>
+      </w:r>
+      <w:proofErr w:type="spellStart"/>
+      <w:r>
+        <w:t>submodules</w:t>
+      </w:r>
+      <w:proofErr w:type="spellEnd"/>
+      <w:r>
+        <w:t xml:space="preserve"> не обеспечивают кэширование, контроль версий и надёжное восстановление зависимостей, что делает их менее предпочтительным выбором для серьёзных проектов.</w:t>
+      </w:r>
+    </w:p>
+    <w:p>
+      <w:pPr>
+        <w:pStyle w:val="af5"/>
+      </w:pPr>
+    </w:p>
+    <w:p>
+      <w:pPr>
+        <w:pStyle w:val="af5"/>
+        <w:ind w:firstLine="0"/>
+      </w:pPr>
+      <w:r>
         <w:br w:type="page"/>
       </w:r>
     </w:p>
@@ -3825,8 +5888,8 @@
       </w:r>
     </w:p>
     <w:sectPr>
-      <w:footerReference w:type="even" r:id="rId8"/>
-      <w:footerReference w:type="default" r:id="rId9"/>
+      <w:footerReference w:type="even" r:id="rId13"/>
+      <w:footerReference w:type="default" r:id="rId14"/>
       <w:pgSz w:w="11906" w:h="16838"/>
       <w:pgMar w:top="1134" w:right="567" w:bottom="1134" w:left="1701" w:header="709" w:footer="709" w:gutter="0"/>
       <w:pgNumType w:start="1"/>
@@ -4790,6 +6853,119 @@
     </w:lvl>
   </w:abstractNum>
   <w:abstractNum w:abstractNumId="8" w15:restartNumberingAfterBreak="0">
+    <w:nsid w:val="1E8768A0"/>
+    <w:multiLevelType w:val="hybridMultilevel"/>
+    <w:tmpl w:val="1D885CBC"/>
+    <w:lvl w:ilvl="0" w:tplc="04190001">
+      <w:start w:val="1"/>
+      <w:numFmt w:val="bullet"/>
+      <w:lvlText w:val=""/>
+      <w:lvlJc w:val="left"/>
+      <w:pPr>
+        <w:ind w:left="1429" w:hanging="360"/>
+      </w:pPr>
+      <w:rPr>
+        <w:rFonts w:ascii="Symbol" w:hAnsi="Symbol" w:hint="default"/>
+      </w:rPr>
+    </w:lvl>
+    <w:lvl w:ilvl="1" w:tplc="04190003" w:tentative="1">
+      <w:start w:val="1"/>
+      <w:numFmt w:val="bullet"/>
+      <w:lvlText w:val="o"/>
+      <w:lvlJc w:val="left"/>
+      <w:pPr>
+        <w:ind w:left="2149" w:hanging="360"/>
+      </w:pPr>
+      <w:rPr>
+        <w:rFonts w:ascii="Courier New" w:hAnsi="Courier New" w:cs="Courier New" w:hint="default"/>
+      </w:rPr>
+    </w:lvl>
+    <w:lvl w:ilvl="2" w:tplc="04190005" w:tentative="1">
+      <w:start w:val="1"/>
+      <w:numFmt w:val="bullet"/>
+      <w:lvlText w:val=""/>
+      <w:lvlJc w:val="left"/>
+      <w:pPr>
+        <w:ind w:left="2869" w:hanging="360"/>
+      </w:pPr>
+      <w:rPr>
+        <w:rFonts w:ascii="Wingdings" w:hAnsi="Wingdings" w:hint="default"/>
+      </w:rPr>
+    </w:lvl>
+    <w:lvl w:ilvl="3" w:tplc="04190001" w:tentative="1">
+      <w:start w:val="1"/>
+      <w:numFmt w:val="bullet"/>
+      <w:lvlText w:val=""/>
+      <w:lvlJc w:val="left"/>
+      <w:pPr>
+        <w:ind w:left="3589" w:hanging="360"/>
+      </w:pPr>
+      <w:rPr>
+        <w:rFonts w:ascii="Symbol" w:hAnsi="Symbol" w:hint="default"/>
+      </w:rPr>
+    </w:lvl>
+    <w:lvl w:ilvl="4" w:tplc="04190003" w:tentative="1">
+      <w:start w:val="1"/>
+      <w:numFmt w:val="bullet"/>
+      <w:lvlText w:val="o"/>
+      <w:lvlJc w:val="left"/>
+      <w:pPr>
+        <w:ind w:left="4309" w:hanging="360"/>
+      </w:pPr>
+      <w:rPr>
+        <w:rFonts w:ascii="Courier New" w:hAnsi="Courier New" w:cs="Courier New" w:hint="default"/>
+      </w:rPr>
+    </w:lvl>
+    <w:lvl w:ilvl="5" w:tplc="04190005" w:tentative="1">
+      <w:start w:val="1"/>
+      <w:numFmt w:val="bullet"/>
+      <w:lvlText w:val=""/>
+      <w:lvlJc w:val="left"/>
+      <w:pPr>
+        <w:ind w:left="5029" w:hanging="360"/>
+      </w:pPr>
+      <w:rPr>
+        <w:rFonts w:ascii="Wingdings" w:hAnsi="Wingdings" w:hint="default"/>
+      </w:rPr>
+    </w:lvl>
+    <w:lvl w:ilvl="6" w:tplc="04190001" w:tentative="1">
+      <w:start w:val="1"/>
+      <w:numFmt w:val="bullet"/>
+      <w:lvlText w:val=""/>
+      <w:lvlJc w:val="left"/>
+      <w:pPr>
+        <w:ind w:left="5749" w:hanging="360"/>
+      </w:pPr>
+      <w:rPr>
+        <w:rFonts w:ascii="Symbol" w:hAnsi="Symbol" w:hint="default"/>
+      </w:rPr>
+    </w:lvl>
+    <w:lvl w:ilvl="7" w:tplc="04190003" w:tentative="1">
+      <w:start w:val="1"/>
+      <w:numFmt w:val="bullet"/>
+      <w:lvlText w:val="o"/>
+      <w:lvlJc w:val="left"/>
+      <w:pPr>
+        <w:ind w:left="6469" w:hanging="360"/>
+      </w:pPr>
+      <w:rPr>
+        <w:rFonts w:ascii="Courier New" w:hAnsi="Courier New" w:cs="Courier New" w:hint="default"/>
+      </w:rPr>
+    </w:lvl>
+    <w:lvl w:ilvl="8" w:tplc="04190005" w:tentative="1">
+      <w:start w:val="1"/>
+      <w:numFmt w:val="bullet"/>
+      <w:lvlText w:val=""/>
+      <w:lvlJc w:val="left"/>
+      <w:pPr>
+        <w:ind w:left="7189" w:hanging="360"/>
+      </w:pPr>
+      <w:rPr>
+        <w:rFonts w:ascii="Wingdings" w:hAnsi="Wingdings" w:hint="default"/>
+      </w:rPr>
+    </w:lvl>
+  </w:abstractNum>
+  <w:abstractNum w:abstractNumId="9" w15:restartNumberingAfterBreak="0">
     <w:nsid w:val="1F122A9D"/>
     <w:multiLevelType w:val="hybridMultilevel"/>
     <w:tmpl w:val="1896B33C"/>
@@ -4878,7 +7054,156 @@
       </w:pPr>
     </w:lvl>
   </w:abstractNum>
-  <w:abstractNum w:abstractNumId="9" w15:restartNumberingAfterBreak="0">
+  <w:abstractNum w:abstractNumId="10" w15:restartNumberingAfterBreak="0">
+    <w:nsid w:val="1FAB1859"/>
+    <w:multiLevelType w:val="multilevel"/>
+    <w:tmpl w:val="90E667C0"/>
+    <w:lvl w:ilvl="0">
+      <w:start w:val="1"/>
+      <w:numFmt w:val="bullet"/>
+      <w:lvlText w:val=""/>
+      <w:lvlJc w:val="left"/>
+      <w:pPr>
+        <w:tabs>
+          <w:tab w:val="num" w:pos="720"/>
+        </w:tabs>
+        <w:ind w:left="720" w:hanging="360"/>
+      </w:pPr>
+      <w:rPr>
+        <w:rFonts w:ascii="Symbol" w:hAnsi="Symbol" w:hint="default"/>
+        <w:sz w:val="20"/>
+      </w:rPr>
+    </w:lvl>
+    <w:lvl w:ilvl="1" w:tentative="1">
+      <w:start w:val="1"/>
+      <w:numFmt w:val="bullet"/>
+      <w:lvlText w:val="o"/>
+      <w:lvlJc w:val="left"/>
+      <w:pPr>
+        <w:tabs>
+          <w:tab w:val="num" w:pos="1440"/>
+        </w:tabs>
+        <w:ind w:left="1440" w:hanging="360"/>
+      </w:pPr>
+      <w:rPr>
+        <w:rFonts w:ascii="Courier New" w:hAnsi="Courier New" w:hint="default"/>
+        <w:sz w:val="20"/>
+      </w:rPr>
+    </w:lvl>
+    <w:lvl w:ilvl="2" w:tentative="1">
+      <w:start w:val="1"/>
+      <w:numFmt w:val="bullet"/>
+      <w:lvlText w:val=""/>
+      <w:lvlJc w:val="left"/>
+      <w:pPr>
+        <w:tabs>
+          <w:tab w:val="num" w:pos="2160"/>
+        </w:tabs>
+        <w:ind w:left="2160" w:hanging="360"/>
+      </w:pPr>
+      <w:rPr>
+        <w:rFonts w:ascii="Wingdings" w:hAnsi="Wingdings" w:hint="default"/>
+        <w:sz w:val="20"/>
+      </w:rPr>
+    </w:lvl>
+    <w:lvl w:ilvl="3" w:tentative="1">
+      <w:start w:val="1"/>
+      <w:numFmt w:val="bullet"/>
+      <w:lvlText w:val=""/>
+      <w:lvlJc w:val="left"/>
+      <w:pPr>
+        <w:tabs>
+          <w:tab w:val="num" w:pos="2880"/>
+        </w:tabs>
+        <w:ind w:left="2880" w:hanging="360"/>
+      </w:pPr>
+      <w:rPr>
+        <w:rFonts w:ascii="Wingdings" w:hAnsi="Wingdings" w:hint="default"/>
+        <w:sz w:val="20"/>
+      </w:rPr>
+    </w:lvl>
+    <w:lvl w:ilvl="4" w:tentative="1">
+      <w:start w:val="1"/>
+      <w:numFmt w:val="bullet"/>
+      <w:lvlText w:val=""/>
+      <w:lvlJc w:val="left"/>
+      <w:pPr>
+        <w:tabs>
+          <w:tab w:val="num" w:pos="3600"/>
+        </w:tabs>
+        <w:ind w:left="3600" w:hanging="360"/>
+      </w:pPr>
+      <w:rPr>
+        <w:rFonts w:ascii="Wingdings" w:hAnsi="Wingdings" w:hint="default"/>
+        <w:sz w:val="20"/>
+      </w:rPr>
+    </w:lvl>
+    <w:lvl w:ilvl="5" w:tentative="1">
+      <w:start w:val="1"/>
+      <w:numFmt w:val="bullet"/>
+      <w:lvlText w:val=""/>
+      <w:lvlJc w:val="left"/>
+      <w:pPr>
+        <w:tabs>
+          <w:tab w:val="num" w:pos="4320"/>
+        </w:tabs>
+        <w:ind w:left="4320" w:hanging="360"/>
+      </w:pPr>
+      <w:rPr>
+        <w:rFonts w:ascii="Wingdings" w:hAnsi="Wingdings" w:hint="default"/>
+        <w:sz w:val="20"/>
+      </w:rPr>
+    </w:lvl>
+    <w:lvl w:ilvl="6" w:tentative="1">
+      <w:start w:val="1"/>
+      <w:numFmt w:val="bullet"/>
+      <w:lvlText w:val=""/>
+      <w:lvlJc w:val="left"/>
+      <w:pPr>
+        <w:tabs>
+          <w:tab w:val="num" w:pos="5040"/>
+        </w:tabs>
+        <w:ind w:left="5040" w:hanging="360"/>
+      </w:pPr>
+      <w:rPr>
+        <w:rFonts w:ascii="Wingdings" w:hAnsi="Wingdings" w:hint="default"/>
+        <w:sz w:val="20"/>
+      </w:rPr>
+    </w:lvl>
+    <w:lvl w:ilvl="7" w:tentative="1">
+      <w:start w:val="1"/>
+      <w:numFmt w:val="bullet"/>
+      <w:lvlText w:val=""/>
+      <w:lvlJc w:val="left"/>
+      <w:pPr>
+        <w:tabs>
+          <w:tab w:val="num" w:pos="5760"/>
+        </w:tabs>
+        <w:ind w:left="5760" w:hanging="360"/>
+      </w:pPr>
+      <w:rPr>
+        <w:rFonts w:ascii="Wingdings" w:hAnsi="Wingdings" w:hint="default"/>
+        <w:sz w:val="20"/>
+      </w:rPr>
+    </w:lvl>
+    <w:lvl w:ilvl="8" w:tentative="1">
+      <w:start w:val="1"/>
+      <w:numFmt w:val="bullet"/>
+      <w:lvlText w:val=""/>
+      <w:lvlJc w:val="left"/>
+      <w:pPr>
+        <w:tabs>
+          <w:tab w:val="num" w:pos="6480"/>
+        </w:tabs>
+        <w:ind w:left="6480" w:hanging="360"/>
+      </w:pPr>
+      <w:rPr>
+        <w:rFonts w:ascii="Wingdings" w:hAnsi="Wingdings" w:hint="default"/>
+        <w:sz w:val="20"/>
+      </w:rPr>
+    </w:lvl>
+  </w:abstractNum>
+  <w:abstractNum w:abstractNumId="11" w15:restartNumberingAfterBreak="0">
     <w:nsid w:val="22DD3A64"/>
     <w:multiLevelType w:val="hybridMultilevel"/>
     <w:tmpl w:val="A588FB8A"/>
@@ -4967,7 +7292,7 @@
       </w:pPr>
     </w:lvl>
   </w:abstractNum>
-  <w:abstractNum w:abstractNumId="10" w15:restartNumberingAfterBreak="0">
+  <w:abstractNum w:abstractNumId="12" w15:restartNumberingAfterBreak="0">
     <w:nsid w:val="23147789"/>
     <w:multiLevelType w:val="hybridMultilevel"/>
     <w:tmpl w:val="4934A5D6"/>
@@ -5053,7 +7378,7 @@
       </w:pPr>
     </w:lvl>
   </w:abstractNum>
-  <w:abstractNum w:abstractNumId="11" w15:restartNumberingAfterBreak="0">
+  <w:abstractNum w:abstractNumId="13" w15:restartNumberingAfterBreak="0">
     <w:nsid w:val="237B6CDA"/>
     <w:multiLevelType w:val="multilevel"/>
     <w:tmpl w:val="52444B70"/>
@@ -5202,7 +7527,7 @@
       </w:rPr>
     </w:lvl>
   </w:abstractNum>
-  <w:abstractNum w:abstractNumId="12" w15:restartNumberingAfterBreak="0">
+  <w:abstractNum w:abstractNumId="14" w15:restartNumberingAfterBreak="0">
     <w:nsid w:val="25AC7E4A"/>
     <w:multiLevelType w:val="hybridMultilevel"/>
     <w:tmpl w:val="61348FAC"/>
@@ -5315,7 +7640,7 @@
       </w:rPr>
     </w:lvl>
   </w:abstractNum>
-  <w:abstractNum w:abstractNumId="13" w15:restartNumberingAfterBreak="0">
+  <w:abstractNum w:abstractNumId="15" w15:restartNumberingAfterBreak="0">
     <w:nsid w:val="26A71391"/>
     <w:multiLevelType w:val="multilevel"/>
     <w:tmpl w:val="A18E777A"/>
@@ -5464,7 +7789,7 @@
       </w:rPr>
     </w:lvl>
   </w:abstractNum>
-  <w:abstractNum w:abstractNumId="14" w15:restartNumberingAfterBreak="0">
+  <w:abstractNum w:abstractNumId="16" w15:restartNumberingAfterBreak="0">
     <w:nsid w:val="271B7632"/>
     <w:multiLevelType w:val="multilevel"/>
     <w:tmpl w:val="6BC860F4"/>
@@ -5577,7 +7902,7 @@
       </w:rPr>
     </w:lvl>
   </w:abstractNum>
-  <w:abstractNum w:abstractNumId="15" w15:restartNumberingAfterBreak="0">
+  <w:abstractNum w:abstractNumId="17" w15:restartNumberingAfterBreak="0">
     <w:nsid w:val="28CC5D7A"/>
     <w:multiLevelType w:val="hybridMultilevel"/>
     <w:tmpl w:val="EDB4A1AA"/>
@@ -5666,7 +7991,7 @@
       </w:pPr>
     </w:lvl>
   </w:abstractNum>
-  <w:abstractNum w:abstractNumId="16" w15:restartNumberingAfterBreak="0">
+  <w:abstractNum w:abstractNumId="18" w15:restartNumberingAfterBreak="0">
     <w:nsid w:val="2900203D"/>
     <w:multiLevelType w:val="hybridMultilevel"/>
     <w:tmpl w:val="F80C907C"/>
@@ -5755,7 +8080,7 @@
       </w:pPr>
     </w:lvl>
   </w:abstractNum>
-  <w:abstractNum w:abstractNumId="17" w15:restartNumberingAfterBreak="0">
+  <w:abstractNum w:abstractNumId="19" w15:restartNumberingAfterBreak="0">
     <w:nsid w:val="33B2791B"/>
     <w:multiLevelType w:val="multilevel"/>
     <w:tmpl w:val="947A744A"/>
@@ -5868,7 +8193,7 @@
       </w:rPr>
     </w:lvl>
   </w:abstractNum>
-  <w:abstractNum w:abstractNumId="18" w15:restartNumberingAfterBreak="0">
+  <w:abstractNum w:abstractNumId="20" w15:restartNumberingAfterBreak="0">
     <w:nsid w:val="34961AC6"/>
     <w:multiLevelType w:val="multilevel"/>
     <w:tmpl w:val="C9BA6530"/>
@@ -6017,7 +8342,7 @@
       </w:rPr>
     </w:lvl>
   </w:abstractNum>
-  <w:abstractNum w:abstractNumId="19" w15:restartNumberingAfterBreak="0">
+  <w:abstractNum w:abstractNumId="21" w15:restartNumberingAfterBreak="0">
     <w:nsid w:val="35E67E11"/>
     <w:multiLevelType w:val="hybridMultilevel"/>
     <w:tmpl w:val="392C992E"/>
@@ -6106,7 +8431,7 @@
       </w:pPr>
     </w:lvl>
   </w:abstractNum>
-  <w:abstractNum w:abstractNumId="20" w15:restartNumberingAfterBreak="0">
+  <w:abstractNum w:abstractNumId="22" w15:restartNumberingAfterBreak="0">
     <w:nsid w:val="40D602E8"/>
     <w:multiLevelType w:val="multilevel"/>
     <w:tmpl w:val="385207EC"/>
@@ -6255,7 +8580,7 @@
       </w:rPr>
     </w:lvl>
   </w:abstractNum>
-  <w:abstractNum w:abstractNumId="21" w15:restartNumberingAfterBreak="0">
+  <w:abstractNum w:abstractNumId="23" w15:restartNumberingAfterBreak="0">
     <w:nsid w:val="412D1C10"/>
     <w:multiLevelType w:val="multilevel"/>
     <w:tmpl w:val="971EEAE6"/>
@@ -6404,7 +8729,7 @@
       </w:rPr>
     </w:lvl>
   </w:abstractNum>
-  <w:abstractNum w:abstractNumId="22" w15:restartNumberingAfterBreak="0">
+  <w:abstractNum w:abstractNumId="24" w15:restartNumberingAfterBreak="0">
     <w:nsid w:val="43486A7C"/>
     <w:multiLevelType w:val="multilevel"/>
     <w:tmpl w:val="BADAF38E"/>
@@ -6553,7 +8878,7 @@
       </w:rPr>
     </w:lvl>
   </w:abstractNum>
-  <w:abstractNum w:abstractNumId="23" w15:restartNumberingAfterBreak="0">
+  <w:abstractNum w:abstractNumId="25" w15:restartNumberingAfterBreak="0">
     <w:nsid w:val="489A08EA"/>
     <w:multiLevelType w:val="hybridMultilevel"/>
     <w:tmpl w:val="BC92C412"/>
@@ -6642,7 +8967,7 @@
       </w:pPr>
     </w:lvl>
   </w:abstractNum>
-  <w:abstractNum w:abstractNumId="24" w15:restartNumberingAfterBreak="0">
+  <w:abstractNum w:abstractNumId="26" w15:restartNumberingAfterBreak="0">
     <w:nsid w:val="49661723"/>
     <w:multiLevelType w:val="hybridMultilevel"/>
     <w:tmpl w:val="7BACFE1E"/>
@@ -6755,7 +9080,7 @@
       </w:rPr>
     </w:lvl>
   </w:abstractNum>
-  <w:abstractNum w:abstractNumId="25" w15:restartNumberingAfterBreak="0">
+  <w:abstractNum w:abstractNumId="27" w15:restartNumberingAfterBreak="0">
     <w:nsid w:val="4C4B0DC3"/>
     <w:multiLevelType w:val="hybridMultilevel"/>
     <w:tmpl w:val="6E30B9A4"/>
@@ -6844,7 +9169,269 @@
       </w:pPr>
     </w:lvl>
   </w:abstractNum>
-  <w:abstractNum w:abstractNumId="26" w15:restartNumberingAfterBreak="0">
+  <w:abstractNum w:abstractNumId="28" w15:restartNumberingAfterBreak="0">
+    <w:nsid w:val="4F066AC3"/>
+    <w:multiLevelType w:val="hybridMultilevel"/>
+    <w:tmpl w:val="26C0D958"/>
+    <w:lvl w:ilvl="0" w:tplc="04190001">
+      <w:start w:val="1"/>
+      <w:numFmt w:val="bullet"/>
+      <w:lvlText w:val=""/>
+      <w:lvlJc w:val="left"/>
+      <w:pPr>
+        <w:ind w:left="1429" w:hanging="360"/>
+      </w:pPr>
+      <w:rPr>
+        <w:rFonts w:ascii="Symbol" w:hAnsi="Symbol" w:hint="default"/>
+      </w:rPr>
+    </w:lvl>
+    <w:lvl w:ilvl="1" w:tplc="04190003" w:tentative="1">
+      <w:start w:val="1"/>
+      <w:numFmt w:val="bullet"/>
+      <w:lvlText w:val="o"/>
+      <w:lvlJc w:val="left"/>
+      <w:pPr>
+        <w:ind w:left="2149" w:hanging="360"/>
+      </w:pPr>
+      <w:rPr>
+        <w:rFonts w:ascii="Courier New" w:hAnsi="Courier New" w:cs="Courier New" w:hint="default"/>
+      </w:rPr>
+    </w:lvl>
+    <w:lvl w:ilvl="2" w:tplc="04190005" w:tentative="1">
+      <w:start w:val="1"/>
+      <w:numFmt w:val="bullet"/>
+      <w:lvlText w:val=""/>
+      <w:lvlJc w:val="left"/>
+      <w:pPr>
+        <w:ind w:left="2869" w:hanging="360"/>
+      </w:pPr>
+      <w:rPr>
+        <w:rFonts w:ascii="Wingdings" w:hAnsi="Wingdings" w:hint="default"/>
+      </w:rPr>
+    </w:lvl>
+    <w:lvl w:ilvl="3" w:tplc="04190001" w:tentative="1">
+      <w:start w:val="1"/>
+      <w:numFmt w:val="bullet"/>
+      <w:lvlText w:val=""/>
+      <w:lvlJc w:val="left"/>
+      <w:pPr>
+        <w:ind w:left="3589" w:hanging="360"/>
+      </w:pPr>
+      <w:rPr>
+        <w:rFonts w:ascii="Symbol" w:hAnsi="Symbol" w:hint="default"/>
+      </w:rPr>
+    </w:lvl>
+    <w:lvl w:ilvl="4" w:tplc="04190003" w:tentative="1">
+      <w:start w:val="1"/>
+      <w:numFmt w:val="bullet"/>
+      <w:lvlText w:val="o"/>
+      <w:lvlJc w:val="left"/>
+      <w:pPr>
+        <w:ind w:left="4309" w:hanging="360"/>
+      </w:pPr>
+      <w:rPr>
+        <w:rFonts w:ascii="Courier New" w:hAnsi="Courier New" w:cs="Courier New" w:hint="default"/>
+      </w:rPr>
+    </w:lvl>
+    <w:lvl w:ilvl="5" w:tplc="04190005" w:tentative="1">
+      <w:start w:val="1"/>
+      <w:numFmt w:val="bullet"/>
+      <w:lvlText w:val=""/>
+      <w:lvlJc w:val="left"/>
+      <w:pPr>
+        <w:ind w:left="5029" w:hanging="360"/>
+      </w:pPr>
+      <w:rPr>
+        <w:rFonts w:ascii="Wingdings" w:hAnsi="Wingdings" w:hint="default"/>
+      </w:rPr>
+    </w:lvl>
+    <w:lvl w:ilvl="6" w:tplc="04190001" w:tentative="1">
+      <w:start w:val="1"/>
+      <w:numFmt w:val="bullet"/>
+      <w:lvlText w:val=""/>
+      <w:lvlJc w:val="left"/>
+      <w:pPr>
+        <w:ind w:left="5749" w:hanging="360"/>
+      </w:pPr>
+      <w:rPr>
+        <w:rFonts w:ascii="Symbol" w:hAnsi="Symbol" w:hint="default"/>
+      </w:rPr>
+    </w:lvl>
+    <w:lvl w:ilvl="7" w:tplc="04190003" w:tentative="1">
+      <w:start w:val="1"/>
+      <w:numFmt w:val="bullet"/>
+      <w:lvlText w:val="o"/>
+      <w:lvlJc w:val="left"/>
+      <w:pPr>
+        <w:ind w:left="6469" w:hanging="360"/>
+      </w:pPr>
+      <w:rPr>
+        <w:rFonts w:ascii="Courier New" w:hAnsi="Courier New" w:cs="Courier New" w:hint="default"/>
+      </w:rPr>
+    </w:lvl>
+    <w:lvl w:ilvl="8" w:tplc="04190005" w:tentative="1">
+      <w:start w:val="1"/>
+      <w:numFmt w:val="bullet"/>
+      <w:lvlText w:val=""/>
+      <w:lvlJc w:val="left"/>
+      <w:pPr>
+        <w:ind w:left="7189" w:hanging="360"/>
+      </w:pPr>
+      <w:rPr>
+        <w:rFonts w:ascii="Wingdings" w:hAnsi="Wingdings" w:hint="default"/>
+      </w:rPr>
+    </w:lvl>
+  </w:abstractNum>
+  <w:abstractNum w:abstractNumId="29" w15:restartNumberingAfterBreak="0">
+    <w:nsid w:val="52FD0814"/>
+    <w:multiLevelType w:val="multilevel"/>
+    <w:tmpl w:val="0E4CBA98"/>
+    <w:lvl w:ilvl="0">
+      <w:start w:val="1"/>
+      <w:numFmt w:val="bullet"/>
+      <w:lvlText w:val=""/>
+      <w:lvlJc w:val="left"/>
+      <w:pPr>
+        <w:tabs>
+          <w:tab w:val="num" w:pos="720"/>
+        </w:tabs>
+        <w:ind w:left="720" w:hanging="360"/>
+      </w:pPr>
+      <w:rPr>
+        <w:rFonts w:ascii="Symbol" w:hAnsi="Symbol" w:hint="default"/>
+        <w:sz w:val="20"/>
+      </w:rPr>
+    </w:lvl>
+    <w:lvl w:ilvl="1" w:tentative="1">
+      <w:start w:val="1"/>
+      <w:numFmt w:val="bullet"/>
+      <w:lvlText w:val="o"/>
+      <w:lvlJc w:val="left"/>
+      <w:pPr>
+        <w:tabs>
+          <w:tab w:val="num" w:pos="1440"/>
+        </w:tabs>
+        <w:ind w:left="1440" w:hanging="360"/>
+      </w:pPr>
+      <w:rPr>
+        <w:rFonts w:ascii="Courier New" w:hAnsi="Courier New" w:hint="default"/>
+        <w:sz w:val="20"/>
+      </w:rPr>
+    </w:lvl>
+    <w:lvl w:ilvl="2" w:tentative="1">
+      <w:start w:val="1"/>
+      <w:numFmt w:val="bullet"/>
+      <w:lvlText w:val=""/>
+      <w:lvlJc w:val="left"/>
+      <w:pPr>
+        <w:tabs>
+          <w:tab w:val="num" w:pos="2160"/>
+        </w:tabs>
+        <w:ind w:left="2160" w:hanging="360"/>
+      </w:pPr>
+      <w:rPr>
+        <w:rFonts w:ascii="Wingdings" w:hAnsi="Wingdings" w:hint="default"/>
+        <w:sz w:val="20"/>
+      </w:rPr>
+    </w:lvl>
+    <w:lvl w:ilvl="3" w:tentative="1">
+      <w:start w:val="1"/>
+      <w:numFmt w:val="bullet"/>
+      <w:lvlText w:val=""/>
+      <w:lvlJc w:val="left"/>
+      <w:pPr>
+        <w:tabs>
+          <w:tab w:val="num" w:pos="2880"/>
+        </w:tabs>
+        <w:ind w:left="2880" w:hanging="360"/>
+      </w:pPr>
+      <w:rPr>
+        <w:rFonts w:ascii="Wingdings" w:hAnsi="Wingdings" w:hint="default"/>
+        <w:sz w:val="20"/>
+      </w:rPr>
+    </w:lvl>
+    <w:lvl w:ilvl="4" w:tentative="1">
+      <w:start w:val="1"/>
+      <w:numFmt w:val="bullet"/>
+      <w:lvlText w:val=""/>
+      <w:lvlJc w:val="left"/>
+      <w:pPr>
+        <w:tabs>
+          <w:tab w:val="num" w:pos="3600"/>
+        </w:tabs>
+        <w:ind w:left="3600" w:hanging="360"/>
+      </w:pPr>
+      <w:rPr>
+        <w:rFonts w:ascii="Wingdings" w:hAnsi="Wingdings" w:hint="default"/>
+        <w:sz w:val="20"/>
+      </w:rPr>
+    </w:lvl>
+    <w:lvl w:ilvl="5" w:tentative="1">
+      <w:start w:val="1"/>
+      <w:numFmt w:val="bullet"/>
+      <w:lvlText w:val=""/>
+      <w:lvlJc w:val="left"/>
+      <w:pPr>
+        <w:tabs>
+          <w:tab w:val="num" w:pos="4320"/>
+        </w:tabs>
+        <w:ind w:left="4320" w:hanging="360"/>
+      </w:pPr>
+      <w:rPr>
+        <w:rFonts w:ascii="Wingdings" w:hAnsi="Wingdings" w:hint="default"/>
+        <w:sz w:val="20"/>
+      </w:rPr>
+    </w:lvl>
+    <w:lvl w:ilvl="6" w:tentative="1">
+      <w:start w:val="1"/>
+      <w:numFmt w:val="bullet"/>
+      <w:lvlText w:val=""/>
+      <w:lvlJc w:val="left"/>
+      <w:pPr>
+        <w:tabs>
+          <w:tab w:val="num" w:pos="5040"/>
+        </w:tabs>
+        <w:ind w:left="5040" w:hanging="360"/>
+      </w:pPr>
+      <w:rPr>
+        <w:rFonts w:ascii="Wingdings" w:hAnsi="Wingdings" w:hint="default"/>
+        <w:sz w:val="20"/>
+      </w:rPr>
+    </w:lvl>
+    <w:lvl w:ilvl="7" w:tentative="1">
+      <w:start w:val="1"/>
+      <w:numFmt w:val="bullet"/>
+      <w:lvlText w:val=""/>
+      <w:lvlJc w:val="left"/>
+      <w:pPr>
+        <w:tabs>
+          <w:tab w:val="num" w:pos="5760"/>
+        </w:tabs>
+        <w:ind w:left="5760" w:hanging="360"/>
+      </w:pPr>
+      <w:rPr>
+        <w:rFonts w:ascii="Wingdings" w:hAnsi="Wingdings" w:hint="default"/>
+        <w:sz w:val="20"/>
+      </w:rPr>
+    </w:lvl>
+    <w:lvl w:ilvl="8" w:tentative="1">
+      <w:start w:val="1"/>
+      <w:numFmt w:val="bullet"/>
+      <w:lvlText w:val=""/>
+      <w:lvlJc w:val="left"/>
+      <w:pPr>
+        <w:tabs>
+          <w:tab w:val="num" w:pos="6480"/>
+        </w:tabs>
+        <w:ind w:left="6480" w:hanging="360"/>
+      </w:pPr>
+      <w:rPr>
+        <w:rFonts w:ascii="Wingdings" w:hAnsi="Wingdings" w:hint="default"/>
+        <w:sz w:val="20"/>
+      </w:rPr>
+    </w:lvl>
+  </w:abstractNum>
+  <w:abstractNum w:abstractNumId="30" w15:restartNumberingAfterBreak="0">
     <w:nsid w:val="56B24271"/>
     <w:multiLevelType w:val="hybridMultilevel"/>
     <w:tmpl w:val="716CB91E"/>
@@ -6930,7 +9517,7 @@
       </w:pPr>
     </w:lvl>
   </w:abstractNum>
-  <w:abstractNum w:abstractNumId="27" w15:restartNumberingAfterBreak="0">
+  <w:abstractNum w:abstractNumId="31" w15:restartNumberingAfterBreak="0">
     <w:nsid w:val="58B439BD"/>
     <w:multiLevelType w:val="hybridMultilevel"/>
     <w:tmpl w:val="CB423D26"/>
@@ -7019,7 +9606,120 @@
       </w:pPr>
     </w:lvl>
   </w:abstractNum>
-  <w:abstractNum w:abstractNumId="28" w15:restartNumberingAfterBreak="0">
+  <w:abstractNum w:abstractNumId="32" w15:restartNumberingAfterBreak="0">
+    <w:nsid w:val="5C492951"/>
+    <w:multiLevelType w:val="hybridMultilevel"/>
+    <w:tmpl w:val="B5DE8AD6"/>
+    <w:lvl w:ilvl="0" w:tplc="04190001">
+      <w:start w:val="1"/>
+      <w:numFmt w:val="bullet"/>
+      <w:lvlText w:val=""/>
+      <w:lvlJc w:val="left"/>
+      <w:pPr>
+        <w:ind w:left="1429" w:hanging="360"/>
+      </w:pPr>
+      <w:rPr>
+        <w:rFonts w:ascii="Symbol" w:hAnsi="Symbol" w:hint="default"/>
+      </w:rPr>
+    </w:lvl>
+    <w:lvl w:ilvl="1" w:tplc="04190003" w:tentative="1">
+      <w:start w:val="1"/>
+      <w:numFmt w:val="bullet"/>
+      <w:lvlText w:val="o"/>
+      <w:lvlJc w:val="left"/>
+      <w:pPr>
+        <w:ind w:left="2149" w:hanging="360"/>
+      </w:pPr>
+      <w:rPr>
+        <w:rFonts w:ascii="Courier New" w:hAnsi="Courier New" w:cs="Courier New" w:hint="default"/>
+      </w:rPr>
+    </w:lvl>
+    <w:lvl w:ilvl="2" w:tplc="04190005" w:tentative="1">
+      <w:start w:val="1"/>
+      <w:numFmt w:val="bullet"/>
+      <w:lvlText w:val=""/>
+      <w:lvlJc w:val="left"/>
+      <w:pPr>
+        <w:ind w:left="2869" w:hanging="360"/>
+      </w:pPr>
+      <w:rPr>
+        <w:rFonts w:ascii="Wingdings" w:hAnsi="Wingdings" w:hint="default"/>
+      </w:rPr>
+    </w:lvl>
+    <w:lvl w:ilvl="3" w:tplc="04190001" w:tentative="1">
+      <w:start w:val="1"/>
+      <w:numFmt w:val="bullet"/>
+      <w:lvlText w:val=""/>
+      <w:lvlJc w:val="left"/>
+      <w:pPr>
+        <w:ind w:left="3589" w:hanging="360"/>
+      </w:pPr>
+      <w:rPr>
+        <w:rFonts w:ascii="Symbol" w:hAnsi="Symbol" w:hint="default"/>
+      </w:rPr>
+    </w:lvl>
+    <w:lvl w:ilvl="4" w:tplc="04190003" w:tentative="1">
+      <w:start w:val="1"/>
+      <w:numFmt w:val="bullet"/>
+      <w:lvlText w:val="o"/>
+      <w:lvlJc w:val="left"/>
+      <w:pPr>
+        <w:ind w:left="4309" w:hanging="360"/>
+      </w:pPr>
+      <w:rPr>
+        <w:rFonts w:ascii="Courier New" w:hAnsi="Courier New" w:cs="Courier New" w:hint="default"/>
+      </w:rPr>
+    </w:lvl>
+    <w:lvl w:ilvl="5" w:tplc="04190005" w:tentative="1">
+      <w:start w:val="1"/>
+      <w:numFmt w:val="bullet"/>
+      <w:lvlText w:val=""/>
+      <w:lvlJc w:val="left"/>
+      <w:pPr>
+        <w:ind w:left="5029" w:hanging="360"/>
+      </w:pPr>
+      <w:rPr>
+        <w:rFonts w:ascii="Wingdings" w:hAnsi="Wingdings" w:hint="default"/>
+      </w:rPr>
+    </w:lvl>
+    <w:lvl w:ilvl="6" w:tplc="04190001" w:tentative="1">
+      <w:start w:val="1"/>
+      <w:numFmt w:val="bullet"/>
+      <w:lvlText w:val=""/>
+      <w:lvlJc w:val="left"/>
+      <w:pPr>
+        <w:ind w:left="5749" w:hanging="360"/>
+      </w:pPr>
+      <w:rPr>
+        <w:rFonts w:ascii="Symbol" w:hAnsi="Symbol" w:hint="default"/>
+      </w:rPr>
+    </w:lvl>
+    <w:lvl w:ilvl="7" w:tplc="04190003" w:tentative="1">
+      <w:start w:val="1"/>
+      <w:numFmt w:val="bullet"/>
+      <w:lvlText w:val="o"/>
+      <w:lvlJc w:val="left"/>
+      <w:pPr>
+        <w:ind w:left="6469" w:hanging="360"/>
+      </w:pPr>
+      <w:rPr>
+        <w:rFonts w:ascii="Courier New" w:hAnsi="Courier New" w:cs="Courier New" w:hint="default"/>
+      </w:rPr>
+    </w:lvl>
+    <w:lvl w:ilvl="8" w:tplc="04190005" w:tentative="1">
+      <w:start w:val="1"/>
+      <w:numFmt w:val="bullet"/>
+      <w:lvlText w:val=""/>
+      <w:lvlJc w:val="left"/>
+      <w:pPr>
+        <w:ind w:left="7189" w:hanging="360"/>
+      </w:pPr>
+      <w:rPr>
+        <w:rFonts w:ascii="Wingdings" w:hAnsi="Wingdings" w:hint="default"/>
+      </w:rPr>
+    </w:lvl>
+  </w:abstractNum>
+  <w:abstractNum w:abstractNumId="33" w15:restartNumberingAfterBreak="0">
     <w:nsid w:val="5D1A053A"/>
     <w:multiLevelType w:val="hybridMultilevel"/>
     <w:tmpl w:val="6C20AAC2"/>
@@ -7105,7 +9805,7 @@
       </w:pPr>
     </w:lvl>
   </w:abstractNum>
-  <w:abstractNum w:abstractNumId="29" w15:restartNumberingAfterBreak="0">
+  <w:abstractNum w:abstractNumId="34" w15:restartNumberingAfterBreak="0">
     <w:nsid w:val="5F9B7A2A"/>
     <w:multiLevelType w:val="multilevel"/>
     <w:tmpl w:val="D652A280"/>
@@ -7218,7 +9918,7 @@
       </w:pPr>
     </w:lvl>
   </w:abstractNum>
-  <w:abstractNum w:abstractNumId="30" w15:restartNumberingAfterBreak="0">
+  <w:abstractNum w:abstractNumId="35" w15:restartNumberingAfterBreak="0">
     <w:nsid w:val="600601D7"/>
     <w:multiLevelType w:val="hybridMultilevel"/>
     <w:tmpl w:val="907A01DC"/>
@@ -7304,7 +10004,7 @@
       </w:pPr>
     </w:lvl>
   </w:abstractNum>
-  <w:abstractNum w:abstractNumId="31" w15:restartNumberingAfterBreak="0">
+  <w:abstractNum w:abstractNumId="36" w15:restartNumberingAfterBreak="0">
     <w:nsid w:val="63160C09"/>
     <w:multiLevelType w:val="hybridMultilevel"/>
     <w:tmpl w:val="E5CE8DE6"/>
@@ -7393,7 +10093,7 @@
       </w:pPr>
     </w:lvl>
   </w:abstractNum>
-  <w:abstractNum w:abstractNumId="32" w15:restartNumberingAfterBreak="0">
+  <w:abstractNum w:abstractNumId="37" w15:restartNumberingAfterBreak="0">
     <w:nsid w:val="64F13EBD"/>
     <w:multiLevelType w:val="hybridMultilevel"/>
     <w:tmpl w:val="3F0C27F4"/>
@@ -7482,7 +10182,7 @@
       </w:pPr>
     </w:lvl>
   </w:abstractNum>
-  <w:abstractNum w:abstractNumId="33" w15:restartNumberingAfterBreak="0">
+  <w:abstractNum w:abstractNumId="38" w15:restartNumberingAfterBreak="0">
     <w:nsid w:val="677D7958"/>
     <w:multiLevelType w:val="multilevel"/>
     <w:tmpl w:val="F2BEF4AE"/>
@@ -7595,7 +10295,156 @@
       </w:rPr>
     </w:lvl>
   </w:abstractNum>
-  <w:abstractNum w:abstractNumId="34" w15:restartNumberingAfterBreak="0">
+  <w:abstractNum w:abstractNumId="39" w15:restartNumberingAfterBreak="0">
+    <w:nsid w:val="752E30D6"/>
+    <w:multiLevelType w:val="multilevel"/>
+    <w:tmpl w:val="8A4026E8"/>
+    <w:lvl w:ilvl="0">
+      <w:start w:val="1"/>
+      <w:numFmt w:val="bullet"/>
+      <w:lvlText w:val=""/>
+      <w:lvlJc w:val="left"/>
+      <w:pPr>
+        <w:tabs>
+          <w:tab w:val="num" w:pos="720"/>
+        </w:tabs>
+        <w:ind w:left="720" w:hanging="360"/>
+      </w:pPr>
+      <w:rPr>
+        <w:rFonts w:ascii="Symbol" w:hAnsi="Symbol" w:hint="default"/>
+        <w:sz w:val="20"/>
+      </w:rPr>
+    </w:lvl>
+    <w:lvl w:ilvl="1" w:tentative="1">
+      <w:start w:val="1"/>
+      <w:numFmt w:val="bullet"/>
+      <w:lvlText w:val="o"/>
+      <w:lvlJc w:val="left"/>
+      <w:pPr>
+        <w:tabs>
+          <w:tab w:val="num" w:pos="1440"/>
+        </w:tabs>
+        <w:ind w:left="1440" w:hanging="360"/>
+      </w:pPr>
+      <w:rPr>
+        <w:rFonts w:ascii="Courier New" w:hAnsi="Courier New" w:hint="default"/>
+        <w:sz w:val="20"/>
+      </w:rPr>
+    </w:lvl>
+    <w:lvl w:ilvl="2" w:tentative="1">
+      <w:start w:val="1"/>
+      <w:numFmt w:val="bullet"/>
+      <w:lvlText w:val=""/>
+      <w:lvlJc w:val="left"/>
+      <w:pPr>
+        <w:tabs>
+          <w:tab w:val="num" w:pos="2160"/>
+        </w:tabs>
+        <w:ind w:left="2160" w:hanging="360"/>
+      </w:pPr>
+      <w:rPr>
+        <w:rFonts w:ascii="Wingdings" w:hAnsi="Wingdings" w:hint="default"/>
+        <w:sz w:val="20"/>
+      </w:rPr>
+    </w:lvl>
+    <w:lvl w:ilvl="3" w:tentative="1">
+      <w:start w:val="1"/>
+      <w:numFmt w:val="bullet"/>
+      <w:lvlText w:val=""/>
+      <w:lvlJc w:val="left"/>
+      <w:pPr>
+        <w:tabs>
+          <w:tab w:val="num" w:pos="2880"/>
+        </w:tabs>
+        <w:ind w:left="2880" w:hanging="360"/>
+      </w:pPr>
+      <w:rPr>
+        <w:rFonts w:ascii="Wingdings" w:hAnsi="Wingdings" w:hint="default"/>
+        <w:sz w:val="20"/>
+      </w:rPr>
+    </w:lvl>
+    <w:lvl w:ilvl="4" w:tentative="1">
+      <w:start w:val="1"/>
+      <w:numFmt w:val="bullet"/>
+      <w:lvlText w:val=""/>
+      <w:lvlJc w:val="left"/>
+      <w:pPr>
+        <w:tabs>
+          <w:tab w:val="num" w:pos="3600"/>
+        </w:tabs>
+        <w:ind w:left="3600" w:hanging="360"/>
+      </w:pPr>
+      <w:rPr>
+        <w:rFonts w:ascii="Wingdings" w:hAnsi="Wingdings" w:hint="default"/>
+        <w:sz w:val="20"/>
+      </w:rPr>
+    </w:lvl>
+    <w:lvl w:ilvl="5" w:tentative="1">
+      <w:start w:val="1"/>
+      <w:numFmt w:val="bullet"/>
+      <w:lvlText w:val=""/>
+      <w:lvlJc w:val="left"/>
+      <w:pPr>
+        <w:tabs>
+          <w:tab w:val="num" w:pos="4320"/>
+        </w:tabs>
+        <w:ind w:left="4320" w:hanging="360"/>
+      </w:pPr>
+      <w:rPr>
+        <w:rFonts w:ascii="Wingdings" w:hAnsi="Wingdings" w:hint="default"/>
+        <w:sz w:val="20"/>
+      </w:rPr>
+    </w:lvl>
+    <w:lvl w:ilvl="6" w:tentative="1">
+      <w:start w:val="1"/>
+      <w:numFmt w:val="bullet"/>
+      <w:lvlText w:val=""/>
+      <w:lvlJc w:val="left"/>
+      <w:pPr>
+        <w:tabs>
+          <w:tab w:val="num" w:pos="5040"/>
+        </w:tabs>
+        <w:ind w:left="5040" w:hanging="360"/>
+      </w:pPr>
+      <w:rPr>
+        <w:rFonts w:ascii="Wingdings" w:hAnsi="Wingdings" w:hint="default"/>
+        <w:sz w:val="20"/>
+      </w:rPr>
+    </w:lvl>
+    <w:lvl w:ilvl="7" w:tentative="1">
+      <w:start w:val="1"/>
+      <w:numFmt w:val="bullet"/>
+      <w:lvlText w:val=""/>
+      <w:lvlJc w:val="left"/>
+      <w:pPr>
+        <w:tabs>
+          <w:tab w:val="num" w:pos="5760"/>
+        </w:tabs>
+        <w:ind w:left="5760" w:hanging="360"/>
+      </w:pPr>
+      <w:rPr>
+        <w:rFonts w:ascii="Wingdings" w:hAnsi="Wingdings" w:hint="default"/>
+        <w:sz w:val="20"/>
+      </w:rPr>
+    </w:lvl>
+    <w:lvl w:ilvl="8" w:tentative="1">
+      <w:start w:val="1"/>
+      <w:numFmt w:val="bullet"/>
+      <w:lvlText w:val=""/>
+      <w:lvlJc w:val="left"/>
+      <w:pPr>
+        <w:tabs>
+          <w:tab w:val="num" w:pos="6480"/>
+        </w:tabs>
+        <w:ind w:left="6480" w:hanging="360"/>
+      </w:pPr>
+      <w:rPr>
+        <w:rFonts w:ascii="Wingdings" w:hAnsi="Wingdings" w:hint="default"/>
+        <w:sz w:val="20"/>
+      </w:rPr>
+    </w:lvl>
+  </w:abstractNum>
+  <w:abstractNum w:abstractNumId="40" w15:restartNumberingAfterBreak="0">
     <w:nsid w:val="76EB5B2D"/>
     <w:multiLevelType w:val="hybridMultilevel"/>
     <w:tmpl w:val="29F8558C"/>
@@ -7681,7 +10530,7 @@
       </w:pPr>
     </w:lvl>
   </w:abstractNum>
-  <w:abstractNum w:abstractNumId="35" w15:restartNumberingAfterBreak="0">
+  <w:abstractNum w:abstractNumId="41" w15:restartNumberingAfterBreak="0">
     <w:nsid w:val="7A4F6D4A"/>
     <w:multiLevelType w:val="multilevel"/>
     <w:tmpl w:val="EC5AD324"/>
@@ -7830,7 +10679,7 @@
       </w:rPr>
     </w:lvl>
   </w:abstractNum>
-  <w:abstractNum w:abstractNumId="36" w15:restartNumberingAfterBreak="0">
+  <w:abstractNum w:abstractNumId="42" w15:restartNumberingAfterBreak="0">
     <w:nsid w:val="7BAE2614"/>
     <w:multiLevelType w:val="hybridMultilevel"/>
     <w:tmpl w:val="ECBA5446"/>
@@ -7919,7 +10768,7 @@
       </w:pPr>
     </w:lvl>
   </w:abstractNum>
-  <w:abstractNum w:abstractNumId="37" w15:restartNumberingAfterBreak="0">
+  <w:abstractNum w:abstractNumId="43" w15:restartNumberingAfterBreak="0">
     <w:nsid w:val="7DAC7453"/>
     <w:multiLevelType w:val="multilevel"/>
     <w:tmpl w:val="D46483FE"/>
@@ -8032,7 +10881,7 @@
       </w:pPr>
     </w:lvl>
   </w:abstractNum>
-  <w:abstractNum w:abstractNumId="38" w15:restartNumberingAfterBreak="0">
+  <w:abstractNum w:abstractNumId="44" w15:restartNumberingAfterBreak="0">
     <w:nsid w:val="7F095A48"/>
     <w:multiLevelType w:val="hybridMultilevel"/>
     <w:tmpl w:val="BC92C412"/>
@@ -8122,55 +10971,55 @@
     </w:lvl>
   </w:abstractNum>
   <w:num w:numId="1">
-    <w:abstractNumId w:val="12"/>
+    <w:abstractNumId w:val="14"/>
   </w:num>
   <w:num w:numId="2">
-    <w:abstractNumId w:val="24"/>
+    <w:abstractNumId w:val="26"/>
   </w:num>
   <w:num w:numId="3">
-    <w:abstractNumId w:val="26"/>
+    <w:abstractNumId w:val="30"/>
   </w:num>
   <w:num w:numId="4">
-    <w:abstractNumId w:val="30"/>
+    <w:abstractNumId w:val="35"/>
   </w:num>
   <w:num w:numId="5">
-    <w:abstractNumId w:val="28"/>
+    <w:abstractNumId w:val="33"/>
   </w:num>
   <w:num w:numId="6">
-    <w:abstractNumId w:val="34"/>
+    <w:abstractNumId w:val="40"/>
   </w:num>
   <w:num w:numId="7">
     <w:abstractNumId w:val="2"/>
   </w:num>
   <w:num w:numId="8">
-    <w:abstractNumId w:val="10"/>
+    <w:abstractNumId w:val="12"/>
   </w:num>
   <w:num w:numId="9">
-    <w:abstractNumId w:val="38"/>
+    <w:abstractNumId w:val="44"/>
   </w:num>
   <w:num w:numId="10">
-    <w:abstractNumId w:val="27"/>
+    <w:abstractNumId w:val="31"/>
   </w:num>
   <w:num w:numId="11">
-    <w:abstractNumId w:val="21"/>
+    <w:abstractNumId w:val="23"/>
   </w:num>
   <w:num w:numId="12">
-    <w:abstractNumId w:val="20"/>
+    <w:abstractNumId w:val="22"/>
   </w:num>
   <w:num w:numId="13">
     <w:abstractNumId w:val="7"/>
   </w:num>
   <w:num w:numId="14">
-    <w:abstractNumId w:val="15"/>
+    <w:abstractNumId w:val="17"/>
   </w:num>
   <w:num w:numId="15">
     <w:abstractNumId w:val="5"/>
   </w:num>
   <w:num w:numId="16">
-    <w:abstractNumId w:val="23"/>
+    <w:abstractNumId w:val="25"/>
   </w:num>
   <w:num w:numId="17">
-    <w:abstractNumId w:val="9"/>
+    <w:abstractNumId w:val="11"/>
   </w:num>
   <w:num w:numId="18">
     <w:abstractNumId w:val="4"/>
@@ -8179,64 +11028,82 @@
     <w:abstractNumId w:val="0"/>
   </w:num>
   <w:num w:numId="20">
-    <w:abstractNumId w:val="36"/>
+    <w:abstractNumId w:val="42"/>
   </w:num>
   <w:num w:numId="21">
     <w:abstractNumId w:val="3"/>
   </w:num>
   <w:num w:numId="22">
-    <w:abstractNumId w:val="19"/>
+    <w:abstractNumId w:val="21"/>
   </w:num>
   <w:num w:numId="23">
-    <w:abstractNumId w:val="32"/>
+    <w:abstractNumId w:val="37"/>
   </w:num>
   <w:num w:numId="24">
     <w:abstractNumId w:val="6"/>
   </w:num>
   <w:num w:numId="25">
-    <w:abstractNumId w:val="31"/>
+    <w:abstractNumId w:val="36"/>
   </w:num>
   <w:num w:numId="26">
-    <w:abstractNumId w:val="33"/>
+    <w:abstractNumId w:val="38"/>
   </w:num>
   <w:num w:numId="27">
-    <w:abstractNumId w:val="14"/>
+    <w:abstractNumId w:val="16"/>
   </w:num>
   <w:num w:numId="28">
-    <w:abstractNumId w:val="17"/>
+    <w:abstractNumId w:val="19"/>
   </w:num>
   <w:num w:numId="29">
-    <w:abstractNumId w:val="16"/>
+    <w:abstractNumId w:val="18"/>
   </w:num>
   <w:num w:numId="30">
-    <w:abstractNumId w:val="37"/>
+    <w:abstractNumId w:val="43"/>
   </w:num>
   <w:num w:numId="31">
-    <w:abstractNumId w:val="22"/>
+    <w:abstractNumId w:val="24"/>
   </w:num>
   <w:num w:numId="32">
     <w:abstractNumId w:val="1"/>
   </w:num>
   <w:num w:numId="33">
+    <w:abstractNumId w:val="15"/>
+  </w:num>
+  <w:num w:numId="34">
+    <w:abstractNumId w:val="41"/>
+  </w:num>
+  <w:num w:numId="35">
+    <w:abstractNumId w:val="20"/>
+  </w:num>
+  <w:num w:numId="36">
     <w:abstractNumId w:val="13"/>
   </w:num>
-  <w:num w:numId="34">
-    <w:abstractNumId w:val="35"/>
+  <w:num w:numId="37">
+    <w:abstractNumId w:val="34"/>
   </w:num>
-  <w:num w:numId="35">
-    <w:abstractNumId w:val="18"/>
+  <w:num w:numId="38">
+    <w:abstractNumId w:val="27"/>
   </w:num>
-  <w:num w:numId="36">
-    <w:abstractNumId w:val="11"/>
+  <w:num w:numId="39">
+    <w:abstractNumId w:val="9"/>
   </w:num>
-  <w:num w:numId="37">
+  <w:num w:numId="40">
+    <w:abstractNumId w:val="8"/>
+  </w:num>
+  <w:num w:numId="41">
+    <w:abstractNumId w:val="28"/>
+  </w:num>
+  <w:num w:numId="42">
+    <w:abstractNumId w:val="32"/>
+  </w:num>
+  <w:num w:numId="43">
+    <w:abstractNumId w:val="10"/>
+  </w:num>
+  <w:num w:numId="44">
     <w:abstractNumId w:val="29"/>
   </w:num>
-  <w:num w:numId="38">
-    <w:abstractNumId w:val="25"/>
-  </w:num>
-  <w:num w:numId="39">
-    <w:abstractNumId w:val="8"/>
+  <w:num w:numId="45">
+    <w:abstractNumId w:val="39"/>
   </w:num>
 </w:numbering>
 </file>
@@ -8250,7 +11117,7 @@
         <w:kern w:val="2"/>
         <w:sz w:val="24"/>
         <w:szCs w:val="24"/>
-        <w:lang w:eastAsia="en-US" w:bidi="ar-SA"/>
+        <w:lang w:val="ru-RU" w:eastAsia="en-US" w:bidi="ar-SA"/>
         <w14:ligatures w14:val="standardContextual"/>
       </w:rPr>
     </w:rPrDefault>
@@ -9454,7 +12321,6 @@
       <w:rFonts w:ascii="Times New Roman" w:hAnsi="Times New Roman" w:cs="Times New Roman"/>
       <w:sz w:val="28"/>
       <w:szCs w:val="28"/>
-      <w:lang w:val="ru-RU"/>
     </w:rPr>
   </w:style>
   <w:style w:type="paragraph" w:customStyle="1" w:styleId="24">
@@ -9474,7 +12340,6 @@
       <w:bCs/>
       <w:sz w:val="28"/>
       <w:szCs w:val="28"/>
-      <w:lang w:val="ru-RU"/>
     </w:rPr>
   </w:style>
   <w:style w:type="character" w:customStyle="1" w:styleId="af6">
@@ -9507,7 +12372,6 @@
       <w:bCs/>
       <w:sz w:val="28"/>
       <w:szCs w:val="28"/>
-      <w:lang w:val="ru-RU"/>
     </w:rPr>
   </w:style>
   <w:style w:type="character" w:customStyle="1" w:styleId="25">

</xml_diff>